<commit_message>
Minor change in test document
</commit_message>
<xml_diff>
--- a/testDocument/testDocument.docx
+++ b/testDocument/testDocument.docx
@@ -1,6 +1,6 @@
 
 <file path=word/document.xml><?xml version="1.0" encoding="utf-8"?>
-<w:document xmlns:wpc="http://schemas.microsoft.com/office/word/2010/wordprocessingCanvas" xmlns:cx="http://schemas.microsoft.com/office/drawing/2014/chartex" xmlns:cx1="http://schemas.microsoft.com/office/drawing/2015/9/8/chartex" xmlns:cx2="http://schemas.microsoft.com/office/drawing/2015/10/21/chartex" xmlns:cx3="http://schemas.microsoft.com/office/drawing/2016/5/9/chartex" xmlns:cx4="http://schemas.microsoft.com/office/drawing/2016/5/10/chartex" xmlns:cx5="http://schemas.microsoft.com/office/drawing/2016/5/11/chartex" xmlns:cx6="http://schemas.microsoft.com/office/drawing/2016/5/12/chartex" xmlns:cx7="http://schemas.microsoft.com/office/drawing/2016/5/13/chartex" xmlns:cx8="http://schemas.microsoft.com/office/drawing/2016/5/14/chartex" xmlns:mc="http://schemas.openxmlformats.org/markup-compatibility/2006" xmlns:aink="http://schemas.microsoft.com/office/drawing/2016/ink" xmlns:am3d="http://schemas.microsoft.com/office/drawing/2017/model3d" xmlns:o="urn:schemas-microsoft-com:office:office" xmlns:r="http://schemas.openxmlformats.org/officeDocument/2006/relationships" xmlns:m="http://schemas.openxmlformats.org/officeDocument/2006/math" xmlns:v="urn:schemas-microsoft-com:vml" xmlns:wp14="http://schemas.microsoft.com/office/word/2010/wordprocessingDrawing" xmlns:wp="http://schemas.openxmlformats.org/drawingml/2006/wordprocessingDrawing" xmlns:w10="urn:schemas-microsoft-com:office:word" xmlns:w="http://schemas.openxmlformats.org/wordprocessingml/2006/main" xmlns:w14="http://schemas.microsoft.com/office/word/2010/wordml" xmlns:w15="http://schemas.microsoft.com/office/word/2012/wordml" xmlns:w16cex="http://schemas.microsoft.com/office/word/2018/wordml/cex" xmlns:w16cid="http://schemas.microsoft.com/office/word/2016/wordml/cid" xmlns:w16="http://schemas.microsoft.com/office/word/2018/wordml" xmlns:w16sdtdh="http://schemas.microsoft.com/office/word/2020/wordml/sdtdatahash" xmlns:w16se="http://schemas.microsoft.com/office/word/2015/wordml/symex" xmlns:wpg="http://schemas.microsoft.com/office/word/2010/wordprocessingGroup" xmlns:wpi="http://schemas.microsoft.com/office/word/2010/wordprocessingInk" xmlns:wne="http://schemas.microsoft.com/office/word/2006/wordml" xmlns:wps="http://schemas.microsoft.com/office/word/2010/wordprocessingShape" mc:Ignorable="w14 w15 w16se w16cid w16 w16cex w16sdtdh wp14">
+<w:document xmlns:wpc="http://schemas.microsoft.com/office/word/2010/wordprocessingCanvas" xmlns:cx="http://schemas.microsoft.com/office/drawing/2014/chartex" xmlns:cx1="http://schemas.microsoft.com/office/drawing/2015/9/8/chartex" xmlns:cx2="http://schemas.microsoft.com/office/drawing/2015/10/21/chartex" xmlns:cx3="http://schemas.microsoft.com/office/drawing/2016/5/9/chartex" xmlns:cx4="http://schemas.microsoft.com/office/drawing/2016/5/10/chartex" xmlns:cx5="http://schemas.microsoft.com/office/drawing/2016/5/11/chartex" xmlns:cx6="http://schemas.microsoft.com/office/drawing/2016/5/12/chartex" xmlns:cx7="http://schemas.microsoft.com/office/drawing/2016/5/13/chartex" xmlns:cx8="http://schemas.microsoft.com/office/drawing/2016/5/14/chartex" xmlns:mc="http://schemas.openxmlformats.org/markup-compatibility/2006" xmlns:aink="http://schemas.microsoft.com/office/drawing/2016/ink" xmlns:am3d="http://schemas.microsoft.com/office/drawing/2017/model3d" xmlns:o="urn:schemas-microsoft-com:office:office" xmlns:oel="http://schemas.microsoft.com/office/2019/extlst" xmlns:r="http://schemas.openxmlformats.org/officeDocument/2006/relationships" xmlns:m="http://schemas.openxmlformats.org/officeDocument/2006/math" xmlns:v="urn:schemas-microsoft-com:vml" xmlns:wp14="http://schemas.microsoft.com/office/word/2010/wordprocessingDrawing" xmlns:wp="http://schemas.openxmlformats.org/drawingml/2006/wordprocessingDrawing" xmlns:w10="urn:schemas-microsoft-com:office:word" xmlns:w="http://schemas.openxmlformats.org/wordprocessingml/2006/main" xmlns:w14="http://schemas.microsoft.com/office/word/2010/wordml" xmlns:w15="http://schemas.microsoft.com/office/word/2012/wordml" xmlns:w16cex="http://schemas.microsoft.com/office/word/2018/wordml/cex" xmlns:w16cid="http://schemas.microsoft.com/office/word/2016/wordml/cid" xmlns:w16="http://schemas.microsoft.com/office/word/2018/wordml" xmlns:w16sdtdh="http://schemas.microsoft.com/office/word/2020/wordml/sdtdatahash" xmlns:w16se="http://schemas.microsoft.com/office/word/2015/wordml/symex" xmlns:wpg="http://schemas.microsoft.com/office/word/2010/wordprocessingGroup" xmlns:wpi="http://schemas.microsoft.com/office/word/2010/wordprocessingInk" xmlns:wne="http://schemas.microsoft.com/office/word/2006/wordml" xmlns:wps="http://schemas.microsoft.com/office/word/2010/wordprocessingShape" mc:Ignorable="w14 w15 w16se w16cid w16 w16cex w16sdtdh wp14">
   <w:body>
     <w:p>
       <w:pPr>
@@ -234,7 +234,7 @@
       <w:sdtContent>
         <w:p>
           <w:pPr>
-            <w:pStyle w:val="TOCHeading"/>
+            <w:pStyle w:val="TBal"/>
             <w:rPr>
               <w:rFonts w:ascii="Times New Roman" w:hAnsi="Times New Roman" w:cs="Times New Roman"/>
               <w:color w:val="000000" w:themeColor="text1"/>
@@ -250,7 +250,7 @@
         </w:p>
         <w:p>
           <w:pPr>
-            <w:pStyle w:val="TOC1"/>
+            <w:pStyle w:val="T1"/>
             <w:tabs>
               <w:tab w:val="right" w:leader="dot" w:pos="9016"/>
             </w:tabs>
@@ -289,7 +289,7 @@
           <w:hyperlink w:anchor="_Toc122268957" w:history="1">
             <w:r>
               <w:rPr>
-                <w:rStyle w:val="Hyperlink"/>
+                <w:rStyle w:val="Kpr"/>
                 <w:rFonts w:ascii="Times New Roman" w:eastAsia="Times New Roman" w:hAnsi="Times New Roman" w:cs="Times New Roman"/>
                 <w:noProof/>
               </w:rPr>
@@ -347,7 +347,7 @@
         </w:p>
         <w:p>
           <w:pPr>
-            <w:pStyle w:val="TOC2"/>
+            <w:pStyle w:val="T2"/>
             <w:tabs>
               <w:tab w:val="right" w:leader="dot" w:pos="9016"/>
             </w:tabs>
@@ -364,7 +364,7 @@
           <w:hyperlink w:anchor="_Toc122268958" w:history="1">
             <w:r>
               <w:rPr>
-                <w:rStyle w:val="Hyperlink"/>
+                <w:rStyle w:val="Kpr"/>
                 <w:rFonts w:ascii="Times New Roman" w:eastAsia="Times New Roman" w:hAnsi="Times New Roman" w:cs="Times New Roman"/>
                 <w:noProof/>
               </w:rPr>
@@ -422,7 +422,7 @@
         </w:p>
         <w:p>
           <w:pPr>
-            <w:pStyle w:val="TOC2"/>
+            <w:pStyle w:val="T2"/>
             <w:tabs>
               <w:tab w:val="right" w:leader="dot" w:pos="9016"/>
             </w:tabs>
@@ -439,7 +439,7 @@
           <w:hyperlink w:anchor="_Toc122268959" w:history="1">
             <w:r>
               <w:rPr>
-                <w:rStyle w:val="Hyperlink"/>
+                <w:rStyle w:val="Kpr"/>
                 <w:rFonts w:ascii="Times New Roman" w:eastAsia="Times New Roman" w:hAnsi="Times New Roman" w:cs="Times New Roman"/>
                 <w:noProof/>
               </w:rPr>
@@ -497,7 +497,7 @@
         </w:p>
         <w:p>
           <w:pPr>
-            <w:pStyle w:val="TOC3"/>
+            <w:pStyle w:val="T3"/>
             <w:tabs>
               <w:tab w:val="right" w:leader="dot" w:pos="9016"/>
             </w:tabs>
@@ -512,7 +512,7 @@
           <w:hyperlink w:anchor="_Toc122268960" w:history="1">
             <w:r>
               <w:rPr>
-                <w:rStyle w:val="Hyperlink"/>
+                <w:rStyle w:val="Kpr"/>
                 <w:rFonts w:ascii="Times New Roman" w:eastAsia="Times New Roman" w:hAnsi="Times New Roman" w:cs="Times New Roman"/>
                 <w:noProof/>
               </w:rPr>
@@ -570,7 +570,7 @@
         </w:p>
         <w:p>
           <w:pPr>
-            <w:pStyle w:val="TOC3"/>
+            <w:pStyle w:val="T3"/>
             <w:tabs>
               <w:tab w:val="right" w:leader="dot" w:pos="9016"/>
             </w:tabs>
@@ -585,7 +585,7 @@
           <w:hyperlink w:anchor="_Toc122268961" w:history="1">
             <w:r>
               <w:rPr>
-                <w:rStyle w:val="Hyperlink"/>
+                <w:rStyle w:val="Kpr"/>
                 <w:rFonts w:ascii="Times New Roman" w:eastAsia="Times New Roman" w:hAnsi="Times New Roman" w:cs="Times New Roman"/>
                 <w:noProof/>
               </w:rPr>
@@ -643,7 +643,7 @@
         </w:p>
         <w:p>
           <w:pPr>
-            <w:pStyle w:val="TOC3"/>
+            <w:pStyle w:val="T3"/>
             <w:tabs>
               <w:tab w:val="right" w:leader="dot" w:pos="9016"/>
             </w:tabs>
@@ -658,7 +658,7 @@
           <w:hyperlink w:anchor="_Toc122268962" w:history="1">
             <w:r>
               <w:rPr>
-                <w:rStyle w:val="Hyperlink"/>
+                <w:rStyle w:val="Kpr"/>
                 <w:rFonts w:ascii="Times New Roman" w:eastAsia="Times New Roman" w:hAnsi="Times New Roman" w:cs="Times New Roman"/>
                 <w:noProof/>
               </w:rPr>
@@ -716,7 +716,7 @@
         </w:p>
         <w:p>
           <w:pPr>
-            <w:pStyle w:val="TOC3"/>
+            <w:pStyle w:val="T3"/>
             <w:tabs>
               <w:tab w:val="right" w:leader="dot" w:pos="9016"/>
             </w:tabs>
@@ -731,7 +731,7 @@
           <w:hyperlink w:anchor="_Toc122268963" w:history="1">
             <w:r>
               <w:rPr>
-                <w:rStyle w:val="Hyperlink"/>
+                <w:rStyle w:val="Kpr"/>
                 <w:rFonts w:ascii="Times New Roman" w:eastAsia="Times New Roman" w:hAnsi="Times New Roman" w:cs="Times New Roman"/>
                 <w:noProof/>
               </w:rPr>
@@ -789,7 +789,7 @@
         </w:p>
         <w:p>
           <w:pPr>
-            <w:pStyle w:val="TOC1"/>
+            <w:pStyle w:val="T1"/>
             <w:tabs>
               <w:tab w:val="right" w:leader="dot" w:pos="9016"/>
             </w:tabs>
@@ -806,7 +806,7 @@
           <w:hyperlink w:anchor="_Toc122268964" w:history="1">
             <w:r>
               <w:rPr>
-                <w:rStyle w:val="Hyperlink"/>
+                <w:rStyle w:val="Kpr"/>
                 <w:rFonts w:ascii="Times New Roman" w:eastAsia="Times New Roman" w:hAnsi="Times New Roman" w:cs="Times New Roman"/>
                 <w:noProof/>
               </w:rPr>
@@ -864,7 +864,7 @@
         </w:p>
         <w:p>
           <w:pPr>
-            <w:pStyle w:val="TOC3"/>
+            <w:pStyle w:val="T3"/>
             <w:tabs>
               <w:tab w:val="right" w:leader="dot" w:pos="9016"/>
             </w:tabs>
@@ -879,7 +879,7 @@
           <w:hyperlink w:anchor="_Toc122268965" w:history="1">
             <w:r>
               <w:rPr>
-                <w:rStyle w:val="Hyperlink"/>
+                <w:rStyle w:val="Kpr"/>
                 <w:rFonts w:ascii="Times New Roman" w:eastAsia="Times New Roman" w:hAnsi="Times New Roman" w:cs="Times New Roman"/>
                 <w:noProof/>
               </w:rPr>
@@ -937,7 +937,7 @@
         </w:p>
         <w:p>
           <w:pPr>
-            <w:pStyle w:val="TOC3"/>
+            <w:pStyle w:val="T3"/>
             <w:tabs>
               <w:tab w:val="right" w:leader="dot" w:pos="9016"/>
             </w:tabs>
@@ -952,7 +952,7 @@
           <w:hyperlink w:anchor="_Toc122268966" w:history="1">
             <w:r>
               <w:rPr>
-                <w:rStyle w:val="Hyperlink"/>
+                <w:rStyle w:val="Kpr"/>
                 <w:rFonts w:ascii="Times New Roman" w:eastAsia="Times New Roman" w:hAnsi="Times New Roman" w:cs="Times New Roman"/>
                 <w:noProof/>
               </w:rPr>
@@ -1010,7 +1010,7 @@
         </w:p>
         <w:p>
           <w:pPr>
-            <w:pStyle w:val="TOC3"/>
+            <w:pStyle w:val="T3"/>
             <w:tabs>
               <w:tab w:val="right" w:leader="dot" w:pos="9016"/>
             </w:tabs>
@@ -1025,7 +1025,7 @@
           <w:hyperlink w:anchor="_Toc122268967" w:history="1">
             <w:r>
               <w:rPr>
-                <w:rStyle w:val="Hyperlink"/>
+                <w:rStyle w:val="Kpr"/>
                 <w:rFonts w:ascii="Times New Roman" w:eastAsia="Times New Roman" w:hAnsi="Times New Roman" w:cs="Times New Roman"/>
                 <w:noProof/>
               </w:rPr>
@@ -1083,7 +1083,7 @@
         </w:p>
         <w:p>
           <w:pPr>
-            <w:pStyle w:val="TOC3"/>
+            <w:pStyle w:val="T3"/>
             <w:tabs>
               <w:tab w:val="right" w:leader="dot" w:pos="9016"/>
             </w:tabs>
@@ -1098,7 +1098,7 @@
           <w:hyperlink w:anchor="_Toc122268968" w:history="1">
             <w:r>
               <w:rPr>
-                <w:rStyle w:val="Hyperlink"/>
+                <w:rStyle w:val="Kpr"/>
                 <w:rFonts w:ascii="Times New Roman" w:eastAsia="Times New Roman" w:hAnsi="Times New Roman" w:cs="Times New Roman"/>
                 <w:noProof/>
               </w:rPr>
@@ -1156,7 +1156,7 @@
         </w:p>
         <w:p>
           <w:pPr>
-            <w:pStyle w:val="TOC3"/>
+            <w:pStyle w:val="T3"/>
             <w:tabs>
               <w:tab w:val="right" w:leader="dot" w:pos="9016"/>
             </w:tabs>
@@ -1171,7 +1171,7 @@
           <w:hyperlink w:anchor="_Toc122268969" w:history="1">
             <w:r>
               <w:rPr>
-                <w:rStyle w:val="Hyperlink"/>
+                <w:rStyle w:val="Kpr"/>
                 <w:rFonts w:ascii="Times New Roman" w:hAnsi="Times New Roman" w:cs="Times New Roman"/>
                 <w:noProof/>
               </w:rPr>
@@ -1229,7 +1229,7 @@
         </w:p>
         <w:p>
           <w:pPr>
-            <w:pStyle w:val="TOC3"/>
+            <w:pStyle w:val="T3"/>
             <w:tabs>
               <w:tab w:val="right" w:leader="dot" w:pos="9016"/>
             </w:tabs>
@@ -1244,7 +1244,7 @@
           <w:hyperlink w:anchor="_Toc122268970" w:history="1">
             <w:r>
               <w:rPr>
-                <w:rStyle w:val="Hyperlink"/>
+                <w:rStyle w:val="Kpr"/>
                 <w:rFonts w:ascii="Times New Roman" w:eastAsia="Times New Roman" w:hAnsi="Times New Roman" w:cs="Times New Roman"/>
                 <w:noProof/>
               </w:rPr>
@@ -1302,7 +1302,7 @@
         </w:p>
         <w:p>
           <w:pPr>
-            <w:pStyle w:val="TOC3"/>
+            <w:pStyle w:val="T3"/>
             <w:tabs>
               <w:tab w:val="right" w:leader="dot" w:pos="9016"/>
             </w:tabs>
@@ -1317,7 +1317,7 @@
           <w:hyperlink w:anchor="_Toc122268971" w:history="1">
             <w:r>
               <w:rPr>
-                <w:rStyle w:val="Hyperlink"/>
+                <w:rStyle w:val="Kpr"/>
                 <w:rFonts w:ascii="Times New Roman" w:eastAsia="Times New Roman" w:hAnsi="Times New Roman" w:cs="Times New Roman"/>
                 <w:noProof/>
               </w:rPr>
@@ -1375,7 +1375,7 @@
         </w:p>
         <w:p>
           <w:pPr>
-            <w:pStyle w:val="TOC3"/>
+            <w:pStyle w:val="T3"/>
             <w:tabs>
               <w:tab w:val="right" w:leader="dot" w:pos="9016"/>
             </w:tabs>
@@ -1390,7 +1390,7 @@
           <w:hyperlink w:anchor="_Toc122268972" w:history="1">
             <w:r>
               <w:rPr>
-                <w:rStyle w:val="Hyperlink"/>
+                <w:rStyle w:val="Kpr"/>
                 <w:rFonts w:ascii="Times New Roman" w:eastAsia="Times New Roman" w:hAnsi="Times New Roman" w:cs="Times New Roman"/>
                 <w:noProof/>
               </w:rPr>
@@ -1448,7 +1448,7 @@
         </w:p>
         <w:p>
           <w:pPr>
-            <w:pStyle w:val="TOC1"/>
+            <w:pStyle w:val="T1"/>
             <w:tabs>
               <w:tab w:val="right" w:leader="dot" w:pos="9016"/>
             </w:tabs>
@@ -1465,7 +1465,7 @@
           <w:hyperlink w:anchor="_Toc122268973" w:history="1">
             <w:r>
               <w:rPr>
-                <w:rStyle w:val="Hyperlink"/>
+                <w:rStyle w:val="Kpr"/>
                 <w:rFonts w:ascii="Times New Roman" w:eastAsia="Times New Roman" w:hAnsi="Times New Roman" w:cs="Times New Roman"/>
                 <w:noProof/>
               </w:rPr>
@@ -1523,7 +1523,7 @@
         </w:p>
         <w:p>
           <w:pPr>
-            <w:pStyle w:val="TOC3"/>
+            <w:pStyle w:val="T3"/>
             <w:tabs>
               <w:tab w:val="right" w:leader="dot" w:pos="9016"/>
             </w:tabs>
@@ -1538,7 +1538,7 @@
           <w:hyperlink w:anchor="_Toc122268974" w:history="1">
             <w:r>
               <w:rPr>
-                <w:rStyle w:val="Hyperlink"/>
+                <w:rStyle w:val="Kpr"/>
                 <w:rFonts w:ascii="Times New Roman" w:eastAsia="Times New Roman" w:hAnsi="Times New Roman" w:cs="Times New Roman"/>
                 <w:noProof/>
               </w:rPr>
@@ -1596,7 +1596,7 @@
         </w:p>
         <w:p>
           <w:pPr>
-            <w:pStyle w:val="TOC3"/>
+            <w:pStyle w:val="T3"/>
             <w:tabs>
               <w:tab w:val="right" w:leader="dot" w:pos="9016"/>
             </w:tabs>
@@ -1611,7 +1611,7 @@
           <w:hyperlink w:anchor="_Toc122268975" w:history="1">
             <w:r>
               <w:rPr>
-                <w:rStyle w:val="Hyperlink"/>
+                <w:rStyle w:val="Kpr"/>
                 <w:rFonts w:ascii="Times New Roman" w:eastAsia="Times New Roman" w:hAnsi="Times New Roman" w:cs="Times New Roman"/>
                 <w:noProof/>
               </w:rPr>
@@ -1669,7 +1669,7 @@
         </w:p>
         <w:p>
           <w:pPr>
-            <w:pStyle w:val="TOC3"/>
+            <w:pStyle w:val="T3"/>
             <w:tabs>
               <w:tab w:val="right" w:leader="dot" w:pos="9016"/>
             </w:tabs>
@@ -1684,7 +1684,7 @@
           <w:hyperlink w:anchor="_Toc122268976" w:history="1">
             <w:r>
               <w:rPr>
-                <w:rStyle w:val="Hyperlink"/>
+                <w:rStyle w:val="Kpr"/>
                 <w:rFonts w:ascii="Times New Roman" w:eastAsia="Times New Roman" w:hAnsi="Times New Roman" w:cs="Times New Roman"/>
                 <w:noProof/>
               </w:rPr>
@@ -1742,7 +1742,7 @@
         </w:p>
         <w:p>
           <w:pPr>
-            <w:pStyle w:val="TOC3"/>
+            <w:pStyle w:val="T3"/>
             <w:tabs>
               <w:tab w:val="right" w:leader="dot" w:pos="9016"/>
             </w:tabs>
@@ -1757,7 +1757,7 @@
           <w:hyperlink w:anchor="_Toc122268977" w:history="1">
             <w:r>
               <w:rPr>
-                <w:rStyle w:val="Hyperlink"/>
+                <w:rStyle w:val="Kpr"/>
                 <w:rFonts w:ascii="Times New Roman" w:eastAsia="Times New Roman" w:hAnsi="Times New Roman" w:cs="Times New Roman"/>
                 <w:noProof/>
               </w:rPr>
@@ -1815,7 +1815,7 @@
         </w:p>
         <w:p>
           <w:pPr>
-            <w:pStyle w:val="TOC3"/>
+            <w:pStyle w:val="T3"/>
             <w:tabs>
               <w:tab w:val="right" w:leader="dot" w:pos="9016"/>
             </w:tabs>
@@ -1830,7 +1830,7 @@
           <w:hyperlink w:anchor="_Toc122268978" w:history="1">
             <w:r>
               <w:rPr>
-                <w:rStyle w:val="Hyperlink"/>
+                <w:rStyle w:val="Kpr"/>
                 <w:rFonts w:ascii="Times New Roman" w:eastAsia="Times New Roman" w:hAnsi="Times New Roman" w:cs="Times New Roman"/>
                 <w:noProof/>
               </w:rPr>
@@ -1888,7 +1888,7 @@
         </w:p>
         <w:p>
           <w:pPr>
-            <w:pStyle w:val="TOC3"/>
+            <w:pStyle w:val="T3"/>
             <w:tabs>
               <w:tab w:val="right" w:leader="dot" w:pos="9016"/>
             </w:tabs>
@@ -1903,7 +1903,7 @@
           <w:hyperlink w:anchor="_Toc122268979" w:history="1">
             <w:r>
               <w:rPr>
-                <w:rStyle w:val="Hyperlink"/>
+                <w:rStyle w:val="Kpr"/>
                 <w:rFonts w:ascii="Times New Roman" w:eastAsia="Times New Roman" w:hAnsi="Times New Roman" w:cs="Times New Roman"/>
                 <w:noProof/>
               </w:rPr>
@@ -1961,7 +1961,7 @@
         </w:p>
         <w:p>
           <w:pPr>
-            <w:pStyle w:val="TOC3"/>
+            <w:pStyle w:val="T3"/>
             <w:tabs>
               <w:tab w:val="right" w:leader="dot" w:pos="9016"/>
             </w:tabs>
@@ -1976,7 +1976,7 @@
           <w:hyperlink w:anchor="_Toc122268980" w:history="1">
             <w:r>
               <w:rPr>
-                <w:rStyle w:val="Hyperlink"/>
+                <w:rStyle w:val="Kpr"/>
                 <w:rFonts w:ascii="Times New Roman" w:eastAsia="Times New Roman" w:hAnsi="Times New Roman" w:cs="Times New Roman"/>
                 <w:noProof/>
               </w:rPr>
@@ -2034,7 +2034,7 @@
         </w:p>
         <w:p>
           <w:pPr>
-            <w:pStyle w:val="TOC3"/>
+            <w:pStyle w:val="T3"/>
             <w:tabs>
               <w:tab w:val="right" w:leader="dot" w:pos="9016"/>
             </w:tabs>
@@ -2049,7 +2049,7 @@
           <w:hyperlink w:anchor="_Toc122268981" w:history="1">
             <w:r>
               <w:rPr>
-                <w:rStyle w:val="Hyperlink"/>
+                <w:rStyle w:val="Kpr"/>
                 <w:rFonts w:ascii="Times New Roman" w:eastAsia="Times New Roman" w:hAnsi="Times New Roman" w:cs="Times New Roman"/>
                 <w:noProof/>
               </w:rPr>
@@ -2107,7 +2107,7 @@
         </w:p>
         <w:p>
           <w:pPr>
-            <w:pStyle w:val="TOC1"/>
+            <w:pStyle w:val="T1"/>
             <w:tabs>
               <w:tab w:val="right" w:leader="dot" w:pos="9016"/>
             </w:tabs>
@@ -2124,7 +2124,7 @@
           <w:hyperlink w:anchor="_Toc122268982" w:history="1">
             <w:r>
               <w:rPr>
-                <w:rStyle w:val="Hyperlink"/>
+                <w:rStyle w:val="Kpr"/>
                 <w:rFonts w:ascii="Times New Roman" w:eastAsia="Times New Roman" w:hAnsi="Times New Roman" w:cs="Times New Roman"/>
                 <w:noProof/>
               </w:rPr>
@@ -2182,7 +2182,7 @@
         </w:p>
         <w:p>
           <w:pPr>
-            <w:pStyle w:val="TOC3"/>
+            <w:pStyle w:val="T3"/>
             <w:tabs>
               <w:tab w:val="right" w:leader="dot" w:pos="9016"/>
             </w:tabs>
@@ -2197,7 +2197,7 @@
           <w:hyperlink w:anchor="_Toc122268983" w:history="1">
             <w:r>
               <w:rPr>
-                <w:rStyle w:val="Hyperlink"/>
+                <w:rStyle w:val="Kpr"/>
                 <w:rFonts w:ascii="Times New Roman" w:eastAsia="Times New Roman" w:hAnsi="Times New Roman" w:cs="Times New Roman"/>
                 <w:noProof/>
               </w:rPr>
@@ -2255,7 +2255,7 @@
         </w:p>
         <w:p>
           <w:pPr>
-            <w:pStyle w:val="TOC3"/>
+            <w:pStyle w:val="T3"/>
             <w:tabs>
               <w:tab w:val="right" w:leader="dot" w:pos="9016"/>
             </w:tabs>
@@ -2270,7 +2270,7 @@
           <w:hyperlink w:anchor="_Toc122268984" w:history="1">
             <w:r>
               <w:rPr>
-                <w:rStyle w:val="Hyperlink"/>
+                <w:rStyle w:val="Kpr"/>
                 <w:rFonts w:ascii="Times New Roman" w:eastAsia="Times New Roman" w:hAnsi="Times New Roman" w:cs="Times New Roman"/>
                 <w:noProof/>
               </w:rPr>
@@ -2402,7 +2402,7 @@
     </w:p>
     <w:p>
       <w:pPr>
-        <w:pStyle w:val="Heading1"/>
+        <w:pStyle w:val="Balk1"/>
         <w:rPr>
           <w:rFonts w:ascii="Times New Roman" w:eastAsia="Times New Roman" w:hAnsi="Times New Roman" w:cs="Times New Roman"/>
         </w:rPr>
@@ -2421,7 +2421,7 @@
     </w:p>
     <w:p>
       <w:pPr>
-        <w:pStyle w:val="Heading2"/>
+        <w:pStyle w:val="Balk2"/>
         <w:rPr>
           <w:rFonts w:ascii="Times New Roman" w:eastAsia="Times New Roman" w:hAnsi="Times New Roman" w:cs="Times New Roman"/>
         </w:rPr>
@@ -2535,7 +2535,7 @@
     </w:p>
     <w:p>
       <w:pPr>
-        <w:pStyle w:val="Heading2"/>
+        <w:pStyle w:val="Balk2"/>
         <w:rPr>
           <w:rFonts w:ascii="Times New Roman" w:eastAsia="Times New Roman" w:hAnsi="Times New Roman" w:cs="Times New Roman"/>
         </w:rPr>
@@ -2553,7 +2553,7 @@
     </w:p>
     <w:p>
       <w:pPr>
-        <w:pStyle w:val="Heading3"/>
+        <w:pStyle w:val="Balk3"/>
         <w:rPr>
           <w:rFonts w:ascii="Times New Roman" w:eastAsia="Times New Roman" w:hAnsi="Times New Roman" w:cs="Times New Roman"/>
         </w:rPr>
@@ -2591,7 +2591,7 @@
     </w:p>
     <w:p>
       <w:pPr>
-        <w:pStyle w:val="Heading3"/>
+        <w:pStyle w:val="Balk3"/>
         <w:rPr>
           <w:rFonts w:ascii="Times New Roman" w:eastAsia="Times New Roman" w:hAnsi="Times New Roman" w:cs="Times New Roman"/>
         </w:rPr>
@@ -2642,7 +2642,7 @@
     </w:p>
     <w:p>
       <w:pPr>
-        <w:pStyle w:val="Heading3"/>
+        <w:pStyle w:val="Balk3"/>
         <w:rPr>
           <w:rFonts w:ascii="Times New Roman" w:eastAsia="Times New Roman" w:hAnsi="Times New Roman" w:cs="Times New Roman"/>
         </w:rPr>
@@ -2680,7 +2680,7 @@
     </w:p>
     <w:p>
       <w:pPr>
-        <w:pStyle w:val="Heading3"/>
+        <w:pStyle w:val="Balk3"/>
         <w:rPr>
           <w:rFonts w:ascii="Times New Roman" w:eastAsia="Times New Roman" w:hAnsi="Times New Roman" w:cs="Times New Roman"/>
         </w:rPr>
@@ -2781,7 +2781,7 @@
     </w:p>
     <w:p>
       <w:pPr>
-        <w:pStyle w:val="Heading1"/>
+        <w:pStyle w:val="Balk1"/>
         <w:rPr>
           <w:rFonts w:ascii="Times New Roman" w:eastAsia="Times New Roman" w:hAnsi="Times New Roman" w:cs="Times New Roman"/>
         </w:rPr>
@@ -2800,7 +2800,7 @@
     </w:p>
     <w:p>
       <w:pPr>
-        <w:pStyle w:val="Heading3"/>
+        <w:pStyle w:val="Balk3"/>
         <w:rPr>
           <w:rFonts w:ascii="Times New Roman" w:eastAsia="Times New Roman" w:hAnsi="Times New Roman" w:cs="Times New Roman"/>
         </w:rPr>
@@ -2824,7 +2824,7 @@
     </w:p>
     <w:p>
       <w:pPr>
-        <w:pStyle w:val="Heading4"/>
+        <w:pStyle w:val="Balk4"/>
         <w:rPr>
           <w:rFonts w:ascii="Times New Roman" w:eastAsia="Times New Roman" w:hAnsi="Times New Roman" w:cs="Times New Roman"/>
         </w:rPr>
@@ -2848,7 +2848,7 @@
     </w:p>
     <w:p>
       <w:pPr>
-        <w:pStyle w:val="Heading5"/>
+        <w:pStyle w:val="Balk5"/>
         <w:rPr>
           <w:rFonts w:ascii="Times New Roman" w:eastAsia="Times New Roman" w:hAnsi="Times New Roman" w:cs="Times New Roman"/>
         </w:rPr>
@@ -2878,7 +2878,7 @@
     </w:p>
     <w:p>
       <w:pPr>
-        <w:pStyle w:val="Heading5"/>
+        <w:pStyle w:val="Balk5"/>
         <w:rPr>
           <w:rFonts w:ascii="Times New Roman" w:eastAsia="Times New Roman" w:hAnsi="Times New Roman" w:cs="Times New Roman"/>
         </w:rPr>
@@ -2913,7 +2913,7 @@
     </w:p>
     <w:p>
       <w:pPr>
-        <w:pStyle w:val="Heading5"/>
+        <w:pStyle w:val="Balk5"/>
         <w:rPr>
           <w:rFonts w:ascii="Times New Roman" w:eastAsia="Times New Roman" w:hAnsi="Times New Roman" w:cs="Times New Roman"/>
         </w:rPr>
@@ -2943,7 +2943,7 @@
     </w:p>
     <w:p>
       <w:pPr>
-        <w:pStyle w:val="Heading4"/>
+        <w:pStyle w:val="Balk4"/>
         <w:rPr>
           <w:rFonts w:ascii="Times New Roman" w:eastAsia="Times New Roman" w:hAnsi="Times New Roman" w:cs="Times New Roman"/>
         </w:rPr>
@@ -3041,7 +3041,7 @@
     </w:p>
     <w:p>
       <w:pPr>
-        <w:pStyle w:val="Heading4"/>
+        <w:pStyle w:val="Balk4"/>
         <w:rPr>
           <w:rFonts w:ascii="Times New Roman" w:eastAsia="Times New Roman" w:hAnsi="Times New Roman" w:cs="Times New Roman"/>
         </w:rPr>
@@ -3387,7 +3387,13 @@
               <w:rPr>
                 <w:rFonts w:ascii="Times New Roman" w:eastAsia="Times New Roman" w:hAnsi="Times New Roman" w:cs="Times New Roman"/>
               </w:rPr>
-              <w:t>9V</w:t>
+              <w:t>12</w:t>
+            </w:r>
+            <w:r>
+              <w:rPr>
+                <w:rFonts w:ascii="Times New Roman" w:eastAsia="Times New Roman" w:hAnsi="Times New Roman" w:cs="Times New Roman"/>
+              </w:rPr>
+              <w:t>V</w:t>
             </w:r>
           </w:p>
         </w:tc>
@@ -3467,7 +3473,7 @@
               <w:rPr>
                 <w:rFonts w:ascii="Times New Roman" w:eastAsia="Times New Roman" w:hAnsi="Times New Roman" w:cs="Times New Roman"/>
               </w:rPr>
-              <w:t>0.10A</w:t>
+              <w:t>0.5A</w:t>
             </w:r>
           </w:p>
         </w:tc>
@@ -3547,7 +3553,7 @@
               <w:rPr>
                 <w:rFonts w:ascii="Times New Roman" w:eastAsia="Times New Roman" w:hAnsi="Times New Roman" w:cs="Times New Roman"/>
               </w:rPr>
-              <w:t>0.5A</w:t>
+              <w:t>1A</w:t>
             </w:r>
           </w:p>
         </w:tc>
@@ -3752,7 +3758,7 @@
     </w:p>
     <w:p>
       <w:pPr>
-        <w:pStyle w:val="Heading3"/>
+        <w:pStyle w:val="Balk3"/>
         <w:rPr>
           <w:rFonts w:ascii="Times New Roman" w:eastAsia="Times New Roman" w:hAnsi="Times New Roman" w:cs="Times New Roman"/>
         </w:rPr>
@@ -3771,7 +3777,7 @@
     </w:p>
     <w:p>
       <w:pPr>
-        <w:pStyle w:val="Heading4"/>
+        <w:pStyle w:val="Balk4"/>
         <w:rPr>
           <w:rFonts w:ascii="Times New Roman" w:eastAsia="Times New Roman" w:hAnsi="Times New Roman" w:cs="Times New Roman"/>
         </w:rPr>
@@ -3795,7 +3801,7 @@
     </w:p>
     <w:p>
       <w:pPr>
-        <w:pStyle w:val="Heading5"/>
+        <w:pStyle w:val="Balk5"/>
         <w:rPr>
           <w:rFonts w:ascii="Times New Roman" w:eastAsia="Times New Roman" w:hAnsi="Times New Roman" w:cs="Times New Roman"/>
         </w:rPr>
@@ -3825,7 +3831,7 @@
     </w:p>
     <w:p>
       <w:pPr>
-        <w:pStyle w:val="Heading5"/>
+        <w:pStyle w:val="Balk5"/>
         <w:rPr>
           <w:rFonts w:ascii="Times New Roman" w:eastAsia="Times New Roman" w:hAnsi="Times New Roman" w:cs="Times New Roman"/>
         </w:rPr>
@@ -3873,7 +3879,7 @@
     </w:p>
     <w:p>
       <w:pPr>
-        <w:pStyle w:val="Heading5"/>
+        <w:pStyle w:val="Balk5"/>
         <w:rPr>
           <w:rFonts w:ascii="Times New Roman" w:eastAsia="Times New Roman" w:hAnsi="Times New Roman" w:cs="Times New Roman"/>
         </w:rPr>
@@ -3910,7 +3916,7 @@
     </w:p>
     <w:p>
       <w:pPr>
-        <w:pStyle w:val="Heading4"/>
+        <w:pStyle w:val="Balk4"/>
         <w:rPr>
           <w:rFonts w:ascii="Times New Roman" w:eastAsia="Times New Roman" w:hAnsi="Times New Roman" w:cs="Times New Roman"/>
         </w:rPr>
@@ -4056,7 +4062,7 @@
     </w:p>
     <w:p>
       <w:pPr>
-        <w:pStyle w:val="Heading4"/>
+        <w:pStyle w:val="Balk4"/>
         <w:rPr>
           <w:rFonts w:ascii="Times New Roman" w:eastAsia="Times New Roman" w:hAnsi="Times New Roman" w:cs="Times New Roman"/>
         </w:rPr>
@@ -4402,7 +4408,13 @@
               <w:rPr>
                 <w:rFonts w:ascii="Times New Roman" w:eastAsia="Times New Roman" w:hAnsi="Times New Roman" w:cs="Times New Roman"/>
               </w:rPr>
-              <w:t>9V</w:t>
+              <w:t>12</w:t>
+            </w:r>
+            <w:r>
+              <w:rPr>
+                <w:rFonts w:ascii="Times New Roman" w:eastAsia="Times New Roman" w:hAnsi="Times New Roman" w:cs="Times New Roman"/>
+              </w:rPr>
+              <w:t>V</w:t>
             </w:r>
           </w:p>
         </w:tc>
@@ -4645,7 +4657,7 @@
     </w:p>
     <w:p>
       <w:pPr>
-        <w:pStyle w:val="Heading3"/>
+        <w:pStyle w:val="Balk3"/>
         <w:rPr>
           <w:rFonts w:ascii="Times New Roman" w:eastAsia="Times New Roman" w:hAnsi="Times New Roman" w:cs="Times New Roman"/>
         </w:rPr>
@@ -4655,30 +4667,30 @@
     </w:p>
     <w:p>
       <w:pPr>
-        <w:pStyle w:val="Heading3"/>
-        <w:rPr>
-          <w:rFonts w:ascii="Times New Roman" w:eastAsia="Times New Roman" w:hAnsi="Times New Roman" w:cs="Times New Roman"/>
-        </w:rPr>
-      </w:pPr>
-    </w:p>
-    <w:p>
-      <w:pPr>
-        <w:pStyle w:val="Heading3"/>
-        <w:rPr>
-          <w:rFonts w:ascii="Times New Roman" w:eastAsia="Times New Roman" w:hAnsi="Times New Roman" w:cs="Times New Roman"/>
-        </w:rPr>
-      </w:pPr>
-    </w:p>
-    <w:p>
-      <w:pPr>
-        <w:rPr>
-          <w:rFonts w:ascii="Times New Roman" w:eastAsia="Times New Roman" w:hAnsi="Times New Roman" w:cs="Times New Roman"/>
-        </w:rPr>
-      </w:pPr>
-    </w:p>
-    <w:p>
-      <w:pPr>
-        <w:pStyle w:val="Heading3"/>
+        <w:pStyle w:val="Balk3"/>
+        <w:rPr>
+          <w:rFonts w:ascii="Times New Roman" w:eastAsia="Times New Roman" w:hAnsi="Times New Roman" w:cs="Times New Roman"/>
+        </w:rPr>
+      </w:pPr>
+    </w:p>
+    <w:p>
+      <w:pPr>
+        <w:pStyle w:val="Balk3"/>
+        <w:rPr>
+          <w:rFonts w:ascii="Times New Roman" w:eastAsia="Times New Roman" w:hAnsi="Times New Roman" w:cs="Times New Roman"/>
+        </w:rPr>
+      </w:pPr>
+    </w:p>
+    <w:p>
+      <w:pPr>
+        <w:rPr>
+          <w:rFonts w:ascii="Times New Roman" w:eastAsia="Times New Roman" w:hAnsi="Times New Roman" w:cs="Times New Roman"/>
+        </w:rPr>
+      </w:pPr>
+    </w:p>
+    <w:p>
+      <w:pPr>
+        <w:pStyle w:val="Balk3"/>
         <w:rPr>
           <w:rFonts w:ascii="Times New Roman" w:eastAsia="Times New Roman" w:hAnsi="Times New Roman" w:cs="Times New Roman"/>
         </w:rPr>
@@ -4697,7 +4709,7 @@
     </w:p>
     <w:p>
       <w:pPr>
-        <w:pStyle w:val="Heading4"/>
+        <w:pStyle w:val="Balk4"/>
         <w:rPr>
           <w:rFonts w:ascii="Times New Roman" w:eastAsia="Times New Roman" w:hAnsi="Times New Roman" w:cs="Times New Roman"/>
         </w:rPr>
@@ -4721,7 +4733,7 @@
     </w:p>
     <w:p>
       <w:pPr>
-        <w:pStyle w:val="Heading5"/>
+        <w:pStyle w:val="Balk5"/>
         <w:rPr>
           <w:rFonts w:ascii="Times New Roman" w:eastAsia="Times New Roman" w:hAnsi="Times New Roman" w:cs="Times New Roman"/>
         </w:rPr>
@@ -4751,7 +4763,7 @@
     </w:p>
     <w:p>
       <w:pPr>
-        <w:pStyle w:val="Heading5"/>
+        <w:pStyle w:val="Balk5"/>
         <w:rPr>
           <w:rFonts w:ascii="Times New Roman" w:eastAsia="Times New Roman" w:hAnsi="Times New Roman" w:cs="Times New Roman"/>
         </w:rPr>
@@ -4807,7 +4819,7 @@
     </w:p>
     <w:p>
       <w:pPr>
-        <w:pStyle w:val="Heading5"/>
+        <w:pStyle w:val="Balk5"/>
         <w:rPr>
           <w:rFonts w:ascii="Times New Roman" w:eastAsia="Times New Roman" w:hAnsi="Times New Roman" w:cs="Times New Roman"/>
         </w:rPr>
@@ -4837,7 +4849,7 @@
     </w:p>
     <w:p>
       <w:pPr>
-        <w:pStyle w:val="Heading4"/>
+        <w:pStyle w:val="Balk4"/>
         <w:rPr>
           <w:rFonts w:ascii="Times New Roman" w:eastAsia="Times New Roman" w:hAnsi="Times New Roman" w:cs="Times New Roman"/>
         </w:rPr>
@@ -5050,7 +5062,7 @@
     </w:p>
     <w:p>
       <w:pPr>
-        <w:pStyle w:val="Heading4"/>
+        <w:pStyle w:val="Balk4"/>
         <w:rPr>
           <w:rFonts w:ascii="Times New Roman" w:eastAsia="Times New Roman" w:hAnsi="Times New Roman" w:cs="Times New Roman"/>
         </w:rPr>
@@ -5717,7 +5729,7 @@
     </w:p>
     <w:p>
       <w:pPr>
-        <w:pStyle w:val="Heading3"/>
+        <w:pStyle w:val="Balk3"/>
         <w:rPr>
           <w:rFonts w:ascii="Times New Roman" w:eastAsia="Times New Roman" w:hAnsi="Times New Roman" w:cs="Times New Roman"/>
         </w:rPr>
@@ -5736,7 +5748,7 @@
     </w:p>
     <w:p>
       <w:pPr>
-        <w:pStyle w:val="Heading4"/>
+        <w:pStyle w:val="Balk4"/>
         <w:rPr>
           <w:rFonts w:ascii="Times New Roman" w:eastAsia="Times New Roman" w:hAnsi="Times New Roman" w:cs="Times New Roman"/>
         </w:rPr>
@@ -5758,7 +5770,7 @@
     </w:p>
     <w:p>
       <w:pPr>
-        <w:pStyle w:val="Heading5"/>
+        <w:pStyle w:val="Balk5"/>
         <w:rPr>
           <w:rFonts w:ascii="Times New Roman" w:eastAsia="Times New Roman" w:hAnsi="Times New Roman" w:cs="Times New Roman"/>
         </w:rPr>
@@ -5774,7 +5786,7 @@
     </w:p>
     <w:p>
       <w:pPr>
-        <w:pStyle w:val="Heading5"/>
+        <w:pStyle w:val="Balk5"/>
         <w:rPr>
           <w:rFonts w:ascii="Times New Roman" w:eastAsia="Times New Roman" w:hAnsi="Times New Roman" w:cs="Times New Roman"/>
         </w:rPr>
@@ -5783,15 +5795,15 @@
     </w:p>
     <w:p>
       <w:pPr>
-        <w:pStyle w:val="Heading5"/>
-        <w:rPr>
-          <w:rFonts w:ascii="Times New Roman" w:eastAsia="Times New Roman" w:hAnsi="Times New Roman" w:cs="Times New Roman"/>
-        </w:rPr>
-      </w:pPr>
-    </w:p>
-    <w:p>
-      <w:pPr>
-        <w:pStyle w:val="Heading5"/>
+        <w:pStyle w:val="Balk5"/>
+        <w:rPr>
+          <w:rFonts w:ascii="Times New Roman" w:eastAsia="Times New Roman" w:hAnsi="Times New Roman" w:cs="Times New Roman"/>
+        </w:rPr>
+      </w:pPr>
+    </w:p>
+    <w:p>
+      <w:pPr>
+        <w:pStyle w:val="Balk5"/>
         <w:rPr>
           <w:rFonts w:ascii="Times New Roman" w:eastAsia="Times New Roman" w:hAnsi="Times New Roman" w:cs="Times New Roman"/>
         </w:rPr>
@@ -5873,7 +5885,7 @@
     </w:p>
     <w:p>
       <w:pPr>
-        <w:pStyle w:val="Heading5"/>
+        <w:pStyle w:val="Balk5"/>
         <w:rPr>
           <w:rFonts w:ascii="Times New Roman" w:eastAsia="Times New Roman" w:hAnsi="Times New Roman" w:cs="Times New Roman"/>
         </w:rPr>
@@ -5889,7 +5901,7 @@
     </w:p>
     <w:p>
       <w:pPr>
-        <w:pStyle w:val="Heading4"/>
+        <w:pStyle w:val="Balk4"/>
         <w:rPr>
           <w:rFonts w:ascii="Times New Roman" w:eastAsia="Times New Roman" w:hAnsi="Times New Roman" w:cs="Times New Roman"/>
         </w:rPr>
@@ -5898,15 +5910,15 @@
     </w:p>
     <w:p>
       <w:pPr>
-        <w:pStyle w:val="Heading4"/>
-        <w:rPr>
-          <w:rFonts w:ascii="Times New Roman" w:eastAsia="Times New Roman" w:hAnsi="Times New Roman" w:cs="Times New Roman"/>
-        </w:rPr>
-      </w:pPr>
-    </w:p>
-    <w:p>
-      <w:pPr>
-        <w:pStyle w:val="Heading4"/>
+        <w:pStyle w:val="Balk4"/>
+        <w:rPr>
+          <w:rFonts w:ascii="Times New Roman" w:eastAsia="Times New Roman" w:hAnsi="Times New Roman" w:cs="Times New Roman"/>
+        </w:rPr>
+      </w:pPr>
+    </w:p>
+    <w:p>
+      <w:pPr>
+        <w:pStyle w:val="Balk4"/>
         <w:rPr>
           <w:rFonts w:ascii="Times New Roman" w:eastAsia="Times New Roman" w:hAnsi="Times New Roman" w:cs="Times New Roman"/>
         </w:rPr>
@@ -6005,7 +6017,7 @@
     </w:p>
     <w:p>
       <w:pPr>
-        <w:pStyle w:val="Heading4"/>
+        <w:pStyle w:val="Balk4"/>
         <w:rPr>
           <w:rFonts w:ascii="Times New Roman" w:eastAsia="Times New Roman" w:hAnsi="Times New Roman" w:cs="Times New Roman"/>
         </w:rPr>
@@ -7112,7 +7124,7 @@
     </w:p>
     <w:p>
       <w:pPr>
-        <w:pStyle w:val="Heading3"/>
+        <w:pStyle w:val="Balk3"/>
         <w:rPr>
           <w:rFonts w:ascii="Times New Roman" w:hAnsi="Times New Roman" w:cs="Times New Roman"/>
         </w:rPr>
@@ -7132,7 +7144,7 @@
     </w:p>
     <w:p>
       <w:pPr>
-        <w:pStyle w:val="Heading4"/>
+        <w:pStyle w:val="Balk4"/>
         <w:rPr>
           <w:rFonts w:ascii="Times New Roman" w:hAnsi="Times New Roman" w:cs="Times New Roman"/>
         </w:rPr>
@@ -7148,7 +7160,7 @@
     </w:p>
     <w:p>
       <w:pPr>
-        <w:pStyle w:val="Heading5"/>
+        <w:pStyle w:val="Balk5"/>
         <w:rPr>
           <w:rFonts w:ascii="Times New Roman" w:hAnsi="Times New Roman" w:cs="Times New Roman"/>
         </w:rPr>
@@ -7182,7 +7194,7 @@
     </w:p>
     <w:p>
       <w:pPr>
-        <w:pStyle w:val="Heading5"/>
+        <w:pStyle w:val="Balk5"/>
         <w:rPr>
           <w:rFonts w:ascii="Times New Roman" w:hAnsi="Times New Roman" w:cs="Times New Roman"/>
         </w:rPr>
@@ -7284,7 +7296,7 @@
     </w:p>
     <w:p>
       <w:pPr>
-        <w:pStyle w:val="Heading5"/>
+        <w:pStyle w:val="Balk5"/>
         <w:rPr>
           <w:rFonts w:ascii="Times New Roman" w:hAnsi="Times New Roman" w:cs="Times New Roman"/>
         </w:rPr>
@@ -7328,7 +7340,7 @@
     </w:p>
     <w:p>
       <w:pPr>
-        <w:pStyle w:val="Heading4"/>
+        <w:pStyle w:val="Balk4"/>
         <w:rPr>
           <w:rFonts w:ascii="Times New Roman" w:hAnsi="Times New Roman" w:cs="Times New Roman"/>
         </w:rPr>
@@ -7409,7 +7421,7 @@
     </w:p>
     <w:p>
       <w:pPr>
-        <w:pStyle w:val="Heading4"/>
+        <w:pStyle w:val="Balk4"/>
         <w:rPr>
           <w:rFonts w:ascii="Times New Roman" w:hAnsi="Times New Roman" w:cs="Times New Roman"/>
         </w:rPr>
@@ -8023,7 +8035,7 @@
     </w:p>
     <w:p>
       <w:pPr>
-        <w:pStyle w:val="Heading3"/>
+        <w:pStyle w:val="Balk3"/>
         <w:rPr>
           <w:rFonts w:ascii="Times New Roman" w:eastAsia="Times New Roman" w:hAnsi="Times New Roman" w:cs="Times New Roman"/>
         </w:rPr>
@@ -8036,7 +8048,7 @@
     <w:p/>
     <w:p>
       <w:pPr>
-        <w:pStyle w:val="Heading3"/>
+        <w:pStyle w:val="Balk3"/>
         <w:rPr>
           <w:rFonts w:ascii="Times New Roman" w:eastAsia="Times New Roman" w:hAnsi="Times New Roman" w:cs="Times New Roman"/>
         </w:rPr>
@@ -8054,7 +8066,7 @@
     </w:p>
     <w:p>
       <w:pPr>
-        <w:pStyle w:val="Heading4"/>
+        <w:pStyle w:val="Balk4"/>
         <w:rPr>
           <w:rFonts w:ascii="Times New Roman" w:eastAsia="Times New Roman" w:hAnsi="Times New Roman" w:cs="Times New Roman"/>
         </w:rPr>
@@ -8078,7 +8090,7 @@
     </w:p>
     <w:p>
       <w:pPr>
-        <w:pStyle w:val="Heading5"/>
+        <w:pStyle w:val="Balk5"/>
         <w:rPr>
           <w:rFonts w:ascii="Times New Roman" w:eastAsia="Times New Roman" w:hAnsi="Times New Roman" w:cs="Times New Roman"/>
         </w:rPr>
@@ -8101,7 +8113,7 @@
     </w:p>
     <w:p>
       <w:pPr>
-        <w:pStyle w:val="Heading5"/>
+        <w:pStyle w:val="Balk5"/>
         <w:rPr>
           <w:rFonts w:ascii="Times New Roman" w:eastAsia="Times New Roman" w:hAnsi="Times New Roman" w:cs="Times New Roman"/>
         </w:rPr>
@@ -8136,7 +8148,7 @@
     </w:p>
     <w:p>
       <w:pPr>
-        <w:pStyle w:val="Heading5"/>
+        <w:pStyle w:val="Balk5"/>
         <w:rPr>
           <w:rFonts w:ascii="Times New Roman" w:eastAsia="Times New Roman" w:hAnsi="Times New Roman" w:cs="Times New Roman"/>
         </w:rPr>
@@ -8159,7 +8171,7 @@
     </w:p>
     <w:p>
       <w:pPr>
-        <w:pStyle w:val="Heading4"/>
+        <w:pStyle w:val="Balk4"/>
         <w:rPr>
           <w:rFonts w:ascii="Times New Roman" w:eastAsia="Times New Roman" w:hAnsi="Times New Roman" w:cs="Times New Roman"/>
         </w:rPr>
@@ -8312,7 +8324,7 @@
     </w:p>
     <w:p>
       <w:pPr>
-        <w:pStyle w:val="Heading4"/>
+        <w:pStyle w:val="Balk4"/>
         <w:rPr>
           <w:rFonts w:ascii="Times New Roman" w:eastAsia="Times New Roman" w:hAnsi="Times New Roman" w:cs="Times New Roman"/>
         </w:rPr>
@@ -9163,7 +9175,7 @@
     </w:p>
     <w:p>
       <w:pPr>
-        <w:pStyle w:val="Heading3"/>
+        <w:pStyle w:val="Balk3"/>
         <w:rPr>
           <w:rFonts w:ascii="Times New Roman" w:eastAsia="Times New Roman" w:hAnsi="Times New Roman" w:cs="Times New Roman"/>
         </w:rPr>
@@ -9182,7 +9194,7 @@
     </w:p>
     <w:p>
       <w:pPr>
-        <w:pStyle w:val="Heading4"/>
+        <w:pStyle w:val="Balk4"/>
         <w:rPr>
           <w:rFonts w:ascii="Times New Roman" w:eastAsia="Times New Roman" w:hAnsi="Times New Roman" w:cs="Times New Roman"/>
         </w:rPr>
@@ -9206,7 +9218,7 @@
     </w:p>
     <w:p>
       <w:pPr>
-        <w:pStyle w:val="Heading5"/>
+        <w:pStyle w:val="Balk5"/>
         <w:rPr>
           <w:rFonts w:ascii="Times New Roman" w:eastAsia="Times New Roman" w:hAnsi="Times New Roman" w:cs="Times New Roman"/>
         </w:rPr>
@@ -9223,7 +9235,7 @@
     <w:p/>
     <w:p>
       <w:pPr>
-        <w:pStyle w:val="Heading5"/>
+        <w:pStyle w:val="Balk5"/>
         <w:rPr>
           <w:rFonts w:ascii="Times New Roman" w:eastAsia="Times New Roman" w:hAnsi="Times New Roman" w:cs="Times New Roman"/>
         </w:rPr>
@@ -9258,7 +9270,7 @@
     </w:p>
     <w:p>
       <w:pPr>
-        <w:pStyle w:val="Heading5"/>
+        <w:pStyle w:val="Balk5"/>
         <w:rPr>
           <w:rFonts w:ascii="Times New Roman" w:eastAsia="Times New Roman" w:hAnsi="Times New Roman" w:cs="Times New Roman"/>
         </w:rPr>
@@ -9288,7 +9300,7 @@
     </w:p>
     <w:p>
       <w:pPr>
-        <w:pStyle w:val="Heading4"/>
+        <w:pStyle w:val="Balk4"/>
         <w:rPr>
           <w:rFonts w:ascii="Times New Roman" w:eastAsia="Times New Roman" w:hAnsi="Times New Roman" w:cs="Times New Roman"/>
         </w:rPr>
@@ -9402,7 +9414,7 @@
     </w:p>
     <w:p>
       <w:pPr>
-        <w:pStyle w:val="Heading4"/>
+        <w:pStyle w:val="Balk4"/>
         <w:rPr>
           <w:rFonts w:ascii="Times New Roman" w:eastAsia="Times New Roman" w:hAnsi="Times New Roman" w:cs="Times New Roman"/>
         </w:rPr>
@@ -10040,7 +10052,7 @@
     </w:p>
     <w:p>
       <w:pPr>
-        <w:pStyle w:val="Heading3"/>
+        <w:pStyle w:val="Balk3"/>
         <w:rPr>
           <w:rFonts w:ascii="Times New Roman" w:eastAsia="Times New Roman" w:hAnsi="Times New Roman" w:cs="Times New Roman"/>
         </w:rPr>
@@ -10057,7 +10069,7 @@
     </w:p>
     <w:p>
       <w:pPr>
-        <w:pStyle w:val="Heading4"/>
+        <w:pStyle w:val="Balk4"/>
         <w:rPr>
           <w:rFonts w:ascii="Times New Roman" w:eastAsia="Times New Roman" w:hAnsi="Times New Roman" w:cs="Times New Roman"/>
         </w:rPr>
@@ -10071,7 +10083,7 @@
     </w:p>
     <w:p>
       <w:pPr>
-        <w:pStyle w:val="Heading5"/>
+        <w:pStyle w:val="Balk5"/>
         <w:rPr>
           <w:rFonts w:ascii="Times New Roman" w:eastAsia="Times New Roman" w:hAnsi="Times New Roman" w:cs="Times New Roman"/>
         </w:rPr>
@@ -10086,7 +10098,7 @@
     <w:p/>
     <w:p>
       <w:pPr>
-        <w:pStyle w:val="Heading5"/>
+        <w:pStyle w:val="Balk5"/>
         <w:rPr>
           <w:rFonts w:ascii="Times New Roman" w:eastAsia="Times New Roman" w:hAnsi="Times New Roman" w:cs="Times New Roman"/>
         </w:rPr>
@@ -10143,7 +10155,7 @@
     </w:p>
     <w:p>
       <w:pPr>
-        <w:pStyle w:val="Heading5"/>
+        <w:pStyle w:val="Balk5"/>
         <w:rPr>
           <w:rFonts w:ascii="Times New Roman" w:eastAsia="Times New Roman" w:hAnsi="Times New Roman" w:cs="Times New Roman"/>
         </w:rPr>
@@ -10171,7 +10183,7 @@
     </w:p>
     <w:p>
       <w:pPr>
-        <w:pStyle w:val="Heading4"/>
+        <w:pStyle w:val="Balk4"/>
         <w:rPr>
           <w:rFonts w:ascii="Times New Roman" w:eastAsia="Times New Roman" w:hAnsi="Times New Roman" w:cs="Times New Roman"/>
         </w:rPr>
@@ -10272,7 +10284,7 @@
     </w:p>
     <w:p>
       <w:pPr>
-        <w:pStyle w:val="Heading4"/>
+        <w:pStyle w:val="Balk4"/>
         <w:rPr>
           <w:rFonts w:ascii="Times New Roman" w:eastAsia="Times New Roman" w:hAnsi="Times New Roman" w:cs="Times New Roman"/>
         </w:rPr>
@@ -11218,7 +11230,7 @@
     </w:tbl>
     <w:p>
       <w:pPr>
-        <w:pStyle w:val="Heading1"/>
+        <w:pStyle w:val="Balk1"/>
         <w:rPr>
           <w:rFonts w:ascii="Times New Roman" w:eastAsia="Times New Roman" w:hAnsi="Times New Roman" w:cs="Times New Roman"/>
         </w:rPr>
@@ -11237,7 +11249,7 @@
     </w:p>
     <w:p>
       <w:pPr>
-        <w:pStyle w:val="Heading3"/>
+        <w:pStyle w:val="Balk3"/>
         <w:rPr>
           <w:rFonts w:ascii="Times New Roman" w:eastAsia="Times New Roman" w:hAnsi="Times New Roman" w:cs="Times New Roman"/>
         </w:rPr>
@@ -11255,7 +11267,7 @@
     </w:p>
     <w:p>
       <w:pPr>
-        <w:pStyle w:val="Heading4"/>
+        <w:pStyle w:val="Balk4"/>
         <w:rPr>
           <w:rFonts w:ascii="Times New Roman" w:eastAsia="Times New Roman" w:hAnsi="Times New Roman" w:cs="Times New Roman"/>
         </w:rPr>
@@ -11279,7 +11291,7 @@
     </w:p>
     <w:p>
       <w:pPr>
-        <w:pStyle w:val="Heading5"/>
+        <w:pStyle w:val="Balk5"/>
         <w:rPr>
           <w:rFonts w:ascii="Times New Roman" w:eastAsia="Times New Roman" w:hAnsi="Times New Roman" w:cs="Times New Roman"/>
         </w:rPr>
@@ -11296,7 +11308,7 @@
     <w:p/>
     <w:p>
       <w:pPr>
-        <w:pStyle w:val="Heading5"/>
+        <w:pStyle w:val="Balk5"/>
         <w:rPr>
           <w:rFonts w:ascii="Times New Roman" w:eastAsia="Times New Roman" w:hAnsi="Times New Roman" w:cs="Times New Roman"/>
         </w:rPr>
@@ -11331,7 +11343,7 @@
     </w:p>
     <w:p>
       <w:pPr>
-        <w:pStyle w:val="Heading5"/>
+        <w:pStyle w:val="Balk5"/>
         <w:rPr>
           <w:rFonts w:ascii="Times New Roman" w:eastAsia="Times New Roman" w:hAnsi="Times New Roman" w:cs="Times New Roman"/>
         </w:rPr>
@@ -11347,7 +11359,7 @@
     </w:p>
     <w:p>
       <w:pPr>
-        <w:pStyle w:val="Heading4"/>
+        <w:pStyle w:val="Balk4"/>
         <w:rPr>
           <w:rFonts w:ascii="Times New Roman" w:eastAsia="Times New Roman" w:hAnsi="Times New Roman" w:cs="Times New Roman"/>
         </w:rPr>
@@ -11359,7 +11371,7 @@
     <w:p/>
     <w:p>
       <w:pPr>
-        <w:pStyle w:val="Heading4"/>
+        <w:pStyle w:val="Balk4"/>
         <w:rPr>
           <w:rFonts w:ascii="Times New Roman" w:eastAsia="Times New Roman" w:hAnsi="Times New Roman" w:cs="Times New Roman"/>
         </w:rPr>
@@ -11454,7 +11466,7 @@
     </w:p>
     <w:p>
       <w:pPr>
-        <w:pStyle w:val="Heading4"/>
+        <w:pStyle w:val="Balk4"/>
         <w:rPr>
           <w:rFonts w:ascii="Times New Roman" w:eastAsia="Times New Roman" w:hAnsi="Times New Roman" w:cs="Times New Roman"/>
         </w:rPr>
@@ -11647,6 +11659,14 @@
               </w:rPr>
               <w:t>Check if all motor components are connected to input terminal</w:t>
             </w:r>
+            <w:r>
+              <w:rPr>
+                <w:rFonts w:ascii="Times New Roman" w:eastAsia="Times New Roman" w:hAnsi="Times New Roman" w:cs="Times New Roman"/>
+                <w:sz w:val="20"/>
+                <w:szCs w:val="20"/>
+              </w:rPr>
+              <w:t xml:space="preserve">. </w:t>
+            </w:r>
           </w:p>
         </w:tc>
         <w:tc>
@@ -11766,7 +11786,7 @@
                 <w:sz w:val="20"/>
                 <w:szCs w:val="20"/>
               </w:rPr>
-              <w:t>5V</w:t>
+              <w:t>12V</w:t>
             </w:r>
           </w:p>
         </w:tc>
@@ -11788,7 +11808,50 @@
                 <w:sz w:val="20"/>
                 <w:szCs w:val="20"/>
               </w:rPr>
-              <w:t>Arduino and Controller Circuit leds should be activated</w:t>
+              <w:t xml:space="preserve">Arduino and Controller Circuit </w:t>
+            </w:r>
+            <w:proofErr w:type="spellStart"/>
+            <w:r>
+              <w:rPr>
+                <w:rFonts w:ascii="Times New Roman" w:eastAsia="Times New Roman" w:hAnsi="Times New Roman" w:cs="Times New Roman"/>
+                <w:sz w:val="20"/>
+                <w:szCs w:val="20"/>
+              </w:rPr>
+              <w:t>leds</w:t>
+            </w:r>
+            <w:proofErr w:type="spellEnd"/>
+            <w:r>
+              <w:rPr>
+                <w:rFonts w:ascii="Times New Roman" w:eastAsia="Times New Roman" w:hAnsi="Times New Roman" w:cs="Times New Roman"/>
+                <w:sz w:val="20"/>
+                <w:szCs w:val="20"/>
+              </w:rPr>
+              <w:t xml:space="preserve"> should be activated</w:t>
+            </w:r>
+            <w:r>
+              <w:rPr>
+                <w:rFonts w:ascii="Times New Roman" w:eastAsia="Times New Roman" w:hAnsi="Times New Roman" w:cs="Times New Roman"/>
+                <w:sz w:val="20"/>
+                <w:szCs w:val="20"/>
+              </w:rPr>
+              <w:t xml:space="preserve">. </w:t>
+            </w:r>
+          </w:p>
+          <w:p>
+            <w:pPr>
+              <w:rPr>
+                <w:rFonts w:ascii="Times New Roman" w:eastAsia="Times New Roman" w:hAnsi="Times New Roman" w:cs="Times New Roman"/>
+                <w:sz w:val="20"/>
+                <w:szCs w:val="20"/>
+              </w:rPr>
+            </w:pPr>
+            <w:r>
+              <w:rPr>
+                <w:rFonts w:ascii="Times New Roman" w:eastAsia="Times New Roman" w:hAnsi="Times New Roman" w:cs="Times New Roman"/>
+                <w:sz w:val="20"/>
+                <w:szCs w:val="20"/>
+              </w:rPr>
+              <w:t>Note: Arduino should be powered by L298N</w:t>
             </w:r>
           </w:p>
         </w:tc>
@@ -11843,39 +11906,45 @@
                 <w:sz w:val="20"/>
                 <w:szCs w:val="20"/>
               </w:rPr>
-              <w:t xml:space="preserve">Then, set PWM of motor controller </w:t>
-            </w:r>
-            <w:proofErr w:type="spellStart"/>
+              <w:t xml:space="preserve">Then, set </w:t>
+            </w:r>
             <w:r>
               <w:rPr>
                 <w:rFonts w:ascii="Times New Roman" w:eastAsia="Times New Roman" w:hAnsi="Times New Roman" w:cs="Times New Roman"/>
                 <w:sz w:val="20"/>
                 <w:szCs w:val="20"/>
               </w:rPr>
-              <w:t>inputA</w:t>
-            </w:r>
-            <w:proofErr w:type="spellEnd"/>
-          </w:p>
-        </w:tc>
-        <w:tc>
-          <w:tcPr>
-            <w:tcW w:w="1188" w:type="dxa"/>
-          </w:tcPr>
-          <w:p>
-            <w:pPr>
+              <w:t>Current</w:t>
+            </w:r>
+            <w:r>
               <w:rPr>
                 <w:rFonts w:ascii="Times New Roman" w:eastAsia="Times New Roman" w:hAnsi="Times New Roman" w:cs="Times New Roman"/>
                 <w:sz w:val="20"/>
                 <w:szCs w:val="20"/>
               </w:rPr>
-            </w:pPr>
-            <w:r>
+              <w:t xml:space="preserve"> of motor controller </w:t>
+            </w:r>
+          </w:p>
+        </w:tc>
+        <w:tc>
+          <w:tcPr>
+            <w:tcW w:w="1188" w:type="dxa"/>
+          </w:tcPr>
+          <w:p>
+            <w:pPr>
               <w:rPr>
                 <w:rFonts w:ascii="Times New Roman" w:eastAsia="Times New Roman" w:hAnsi="Times New Roman" w:cs="Times New Roman"/>
                 <w:sz w:val="20"/>
                 <w:szCs w:val="20"/>
               </w:rPr>
-              <w:t>20%</w:t>
+            </w:pPr>
+            <w:r>
+              <w:rPr>
+                <w:rFonts w:ascii="Times New Roman" w:eastAsia="Times New Roman" w:hAnsi="Times New Roman" w:cs="Times New Roman"/>
+                <w:sz w:val="20"/>
+                <w:szCs w:val="20"/>
+              </w:rPr>
+              <w:t>0.5A*2</w:t>
             </w:r>
           </w:p>
         </w:tc>
@@ -12053,39 +12122,55 @@
                 <w:sz w:val="20"/>
                 <w:szCs w:val="20"/>
               </w:rPr>
-              <w:t xml:space="preserve">Then, change the PWM of motor controller </w:t>
-            </w:r>
-            <w:proofErr w:type="spellStart"/>
+              <w:t xml:space="preserve">Then, change the </w:t>
+            </w:r>
             <w:r>
               <w:rPr>
                 <w:rFonts w:ascii="Times New Roman" w:eastAsia="Times New Roman" w:hAnsi="Times New Roman" w:cs="Times New Roman"/>
                 <w:sz w:val="20"/>
                 <w:szCs w:val="20"/>
               </w:rPr>
-              <w:t>inputA</w:t>
-            </w:r>
-            <w:proofErr w:type="spellEnd"/>
-          </w:p>
-        </w:tc>
-        <w:tc>
-          <w:tcPr>
-            <w:tcW w:w="1188" w:type="dxa"/>
-          </w:tcPr>
-          <w:p>
-            <w:pPr>
+              <w:t>Current</w:t>
+            </w:r>
+            <w:r>
               <w:rPr>
                 <w:rFonts w:ascii="Times New Roman" w:eastAsia="Times New Roman" w:hAnsi="Times New Roman" w:cs="Times New Roman"/>
                 <w:sz w:val="20"/>
                 <w:szCs w:val="20"/>
               </w:rPr>
-            </w:pPr>
+              <w:t xml:space="preserve"> of motor controller </w:t>
+            </w:r>
+            <w:proofErr w:type="spellStart"/>
             <w:r>
               <w:rPr>
                 <w:rFonts w:ascii="Times New Roman" w:eastAsia="Times New Roman" w:hAnsi="Times New Roman" w:cs="Times New Roman"/>
                 <w:sz w:val="20"/>
                 <w:szCs w:val="20"/>
               </w:rPr>
-              <w:t>70%</w:t>
+              <w:t>inputA</w:t>
+            </w:r>
+            <w:proofErr w:type="spellEnd"/>
+          </w:p>
+        </w:tc>
+        <w:tc>
+          <w:tcPr>
+            <w:tcW w:w="1188" w:type="dxa"/>
+          </w:tcPr>
+          <w:p>
+            <w:pPr>
+              <w:rPr>
+                <w:rFonts w:ascii="Times New Roman" w:eastAsia="Times New Roman" w:hAnsi="Times New Roman" w:cs="Times New Roman"/>
+                <w:sz w:val="20"/>
+                <w:szCs w:val="20"/>
+              </w:rPr>
+            </w:pPr>
+            <w:r>
+              <w:rPr>
+                <w:rFonts w:ascii="Times New Roman" w:eastAsia="Times New Roman" w:hAnsi="Times New Roman" w:cs="Times New Roman"/>
+                <w:sz w:val="20"/>
+                <w:szCs w:val="20"/>
+              </w:rPr>
+              <w:t>1A*2</w:t>
             </w:r>
           </w:p>
         </w:tc>
@@ -12121,7 +12206,25 @@
                 <w:sz w:val="20"/>
                 <w:szCs w:val="20"/>
               </w:rPr>
-              <w:t>Motor should accelerate</w:t>
+              <w:t>Motor</w:t>
+            </w:r>
+            <w:r>
+              <w:rPr>
+                <w:rFonts w:ascii="Times New Roman" w:eastAsia="Times New Roman" w:hAnsi="Times New Roman" w:cs="Times New Roman"/>
+                <w:color w:val="000000"/>
+                <w:sz w:val="20"/>
+                <w:szCs w:val="20"/>
+              </w:rPr>
+              <w:t>s</w:t>
+            </w:r>
+            <w:r>
+              <w:rPr>
+                <w:rFonts w:ascii="Times New Roman" w:eastAsia="Times New Roman" w:hAnsi="Times New Roman" w:cs="Times New Roman"/>
+                <w:color w:val="000000"/>
+                <w:sz w:val="20"/>
+                <w:szCs w:val="20"/>
+              </w:rPr>
+              <w:t xml:space="preserve"> should accelerate</w:t>
             </w:r>
           </w:p>
           <w:p>
@@ -12269,45 +12372,39 @@
                 <w:sz w:val="20"/>
                 <w:szCs w:val="20"/>
               </w:rPr>
-              <w:t xml:space="preserve">Then, change the PWM of motor controller </w:t>
-            </w:r>
-            <w:proofErr w:type="spellStart"/>
+              <w:t xml:space="preserve">Then, change the </w:t>
+            </w:r>
             <w:r>
               <w:rPr>
                 <w:rFonts w:ascii="Times New Roman" w:eastAsia="Times New Roman" w:hAnsi="Times New Roman" w:cs="Times New Roman"/>
                 <w:sz w:val="20"/>
                 <w:szCs w:val="20"/>
               </w:rPr>
-              <w:t>inputA</w:t>
-            </w:r>
-            <w:proofErr w:type="spellEnd"/>
-          </w:p>
-        </w:tc>
-        <w:tc>
-          <w:tcPr>
-            <w:tcW w:w="1188" w:type="dxa"/>
-          </w:tcPr>
-          <w:p>
-            <w:pPr>
+              <w:t>Current</w:t>
+            </w:r>
+            <w:r>
               <w:rPr>
                 <w:rFonts w:ascii="Times New Roman" w:eastAsia="Times New Roman" w:hAnsi="Times New Roman" w:cs="Times New Roman"/>
                 <w:sz w:val="20"/>
                 <w:szCs w:val="20"/>
               </w:rPr>
-            </w:pPr>
+              <w:t xml:space="preserve"> of motor controller </w:t>
+            </w:r>
+            <w:proofErr w:type="spellStart"/>
             <w:r>
               <w:rPr>
                 <w:rFonts w:ascii="Times New Roman" w:eastAsia="Times New Roman" w:hAnsi="Times New Roman" w:cs="Times New Roman"/>
                 <w:sz w:val="20"/>
                 <w:szCs w:val="20"/>
               </w:rPr>
-              <w:t>0%</w:t>
-            </w:r>
-          </w:p>
-        </w:tc>
-        <w:tc>
-          <w:tcPr>
-            <w:tcW w:w="2790" w:type="dxa"/>
+              <w:t>inputA</w:t>
+            </w:r>
+            <w:proofErr w:type="spellEnd"/>
+          </w:p>
+        </w:tc>
+        <w:tc>
+          <w:tcPr>
+            <w:tcW w:w="1188" w:type="dxa"/>
           </w:tcPr>
           <w:p>
             <w:pPr>
@@ -12323,13 +12420,13 @@
                 <w:sz w:val="20"/>
                 <w:szCs w:val="20"/>
               </w:rPr>
-              <w:t>Motor 1 should decelerate and stop.</w:t>
-            </w:r>
-          </w:p>
-        </w:tc>
-        <w:tc>
-          <w:tcPr>
-            <w:tcW w:w="1890" w:type="dxa"/>
+              <w:t>0%</w:t>
+            </w:r>
+          </w:p>
+        </w:tc>
+        <w:tc>
+          <w:tcPr>
+            <w:tcW w:w="2790" w:type="dxa"/>
           </w:tcPr>
           <w:p>
             <w:pPr>
@@ -12339,48 +12436,36 @@
                 <w:szCs w:val="20"/>
               </w:rPr>
             </w:pPr>
-          </w:p>
-        </w:tc>
-        <w:tc>
-          <w:tcPr>
-            <w:tcW w:w="1710" w:type="dxa"/>
-          </w:tcPr>
-          <w:p>
-            <w:pPr>
+            <w:r>
               <w:rPr>
                 <w:rFonts w:ascii="Times New Roman" w:eastAsia="Times New Roman" w:hAnsi="Times New Roman" w:cs="Times New Roman"/>
                 <w:sz w:val="20"/>
                 <w:szCs w:val="20"/>
               </w:rPr>
-            </w:pPr>
-          </w:p>
-        </w:tc>
-      </w:tr>
-      <w:tr>
-        <w:trPr>
-          <w:trHeight w:val="466"/>
-        </w:trPr>
-        <w:tc>
-          <w:tcPr>
-            <w:tcW w:w="2227" w:type="dxa"/>
-          </w:tcPr>
-          <w:p>
-            <w:pPr>
+              <w:t>Motor</w:t>
+            </w:r>
+            <w:r>
               <w:rPr>
                 <w:rFonts w:ascii="Times New Roman" w:eastAsia="Times New Roman" w:hAnsi="Times New Roman" w:cs="Times New Roman"/>
                 <w:sz w:val="20"/>
                 <w:szCs w:val="20"/>
               </w:rPr>
-            </w:pPr>
+              <w:t xml:space="preserve">s </w:t>
+            </w:r>
             <w:r>
               <w:rPr>
                 <w:rFonts w:ascii="Times New Roman" w:eastAsia="Times New Roman" w:hAnsi="Times New Roman" w:cs="Times New Roman"/>
                 <w:sz w:val="20"/>
                 <w:szCs w:val="20"/>
               </w:rPr>
-              <w:t>Then, repeat the steps above for the motor 2</w:t>
-            </w:r>
-          </w:p>
+              <w:t>should decelerate and stop.</w:t>
+            </w:r>
+          </w:p>
+        </w:tc>
+        <w:tc>
+          <w:tcPr>
+            <w:tcW w:w="1890" w:type="dxa"/>
+          </w:tcPr>
           <w:p>
             <w:pPr>
               <w:rPr>
@@ -12393,7 +12478,7 @@
         </w:tc>
         <w:tc>
           <w:tcPr>
-            <w:tcW w:w="1188" w:type="dxa"/>
+            <w:tcW w:w="1710" w:type="dxa"/>
           </w:tcPr>
           <w:p>
             <w:pPr>
@@ -12405,53 +12490,11 @@
             </w:pPr>
           </w:p>
         </w:tc>
-        <w:tc>
-          <w:tcPr>
-            <w:tcW w:w="2790" w:type="dxa"/>
-          </w:tcPr>
-          <w:p>
-            <w:pPr>
-              <w:rPr>
-                <w:rFonts w:ascii="Times New Roman" w:eastAsia="Times New Roman" w:hAnsi="Times New Roman" w:cs="Times New Roman"/>
-                <w:sz w:val="20"/>
-                <w:szCs w:val="20"/>
-              </w:rPr>
-            </w:pPr>
-          </w:p>
-        </w:tc>
-        <w:tc>
-          <w:tcPr>
-            <w:tcW w:w="1890" w:type="dxa"/>
-          </w:tcPr>
-          <w:p>
-            <w:pPr>
-              <w:rPr>
-                <w:rFonts w:ascii="Times New Roman" w:eastAsia="Times New Roman" w:hAnsi="Times New Roman" w:cs="Times New Roman"/>
-                <w:sz w:val="20"/>
-                <w:szCs w:val="20"/>
-              </w:rPr>
-            </w:pPr>
-          </w:p>
-        </w:tc>
-        <w:tc>
-          <w:tcPr>
-            <w:tcW w:w="1710" w:type="dxa"/>
-          </w:tcPr>
-          <w:p>
-            <w:pPr>
-              <w:rPr>
-                <w:rFonts w:ascii="Times New Roman" w:eastAsia="Times New Roman" w:hAnsi="Times New Roman" w:cs="Times New Roman"/>
-                <w:sz w:val="20"/>
-                <w:szCs w:val="20"/>
-              </w:rPr>
-            </w:pPr>
-          </w:p>
-        </w:tc>
       </w:tr>
     </w:tbl>
     <w:p>
       <w:pPr>
-        <w:pStyle w:val="Heading3"/>
+        <w:pStyle w:val="Balk3"/>
         <w:rPr>
           <w:rFonts w:ascii="Times New Roman" w:eastAsia="Times New Roman" w:hAnsi="Times New Roman" w:cs="Times New Roman"/>
         </w:rPr>
@@ -12461,22 +12504,22 @@
     </w:p>
     <w:p>
       <w:pPr>
-        <w:pStyle w:val="Heading3"/>
-        <w:rPr>
-          <w:rFonts w:ascii="Times New Roman" w:eastAsia="Times New Roman" w:hAnsi="Times New Roman" w:cs="Times New Roman"/>
-        </w:rPr>
-      </w:pPr>
-    </w:p>
-    <w:p>
-      <w:pPr>
-        <w:rPr>
-          <w:rFonts w:ascii="Times New Roman" w:eastAsia="Times New Roman" w:hAnsi="Times New Roman" w:cs="Times New Roman"/>
-        </w:rPr>
-      </w:pPr>
-    </w:p>
-    <w:p>
-      <w:pPr>
-        <w:pStyle w:val="Heading3"/>
+        <w:pStyle w:val="Balk3"/>
+        <w:rPr>
+          <w:rFonts w:ascii="Times New Roman" w:eastAsia="Times New Roman" w:hAnsi="Times New Roman" w:cs="Times New Roman"/>
+        </w:rPr>
+      </w:pPr>
+    </w:p>
+    <w:p>
+      <w:pPr>
+        <w:rPr>
+          <w:rFonts w:ascii="Times New Roman" w:eastAsia="Times New Roman" w:hAnsi="Times New Roman" w:cs="Times New Roman"/>
+        </w:rPr>
+      </w:pPr>
+    </w:p>
+    <w:p>
+      <w:pPr>
+        <w:pStyle w:val="Balk3"/>
         <w:rPr>
           <w:rFonts w:ascii="Times New Roman" w:eastAsia="Times New Roman" w:hAnsi="Times New Roman" w:cs="Times New Roman"/>
         </w:rPr>
@@ -12495,7 +12538,7 @@
     </w:p>
     <w:p>
       <w:pPr>
-        <w:pStyle w:val="Heading4"/>
+        <w:pStyle w:val="Balk4"/>
         <w:rPr>
           <w:rFonts w:ascii="Times New Roman" w:eastAsia="Times New Roman" w:hAnsi="Times New Roman" w:cs="Times New Roman"/>
         </w:rPr>
@@ -12519,7 +12562,7 @@
     </w:p>
     <w:p>
       <w:pPr>
-        <w:pStyle w:val="Heading5"/>
+        <w:pStyle w:val="Balk5"/>
         <w:rPr>
           <w:rFonts w:ascii="Times New Roman" w:eastAsia="Times New Roman" w:hAnsi="Times New Roman" w:cs="Times New Roman"/>
         </w:rPr>
@@ -12542,7 +12585,7 @@
     </w:p>
     <w:p>
       <w:pPr>
-        <w:pStyle w:val="Heading5"/>
+        <w:pStyle w:val="Balk5"/>
         <w:rPr>
           <w:rFonts w:ascii="Times New Roman" w:eastAsia="Times New Roman" w:hAnsi="Times New Roman" w:cs="Times New Roman"/>
         </w:rPr>
@@ -12577,7 +12620,7 @@
     </w:p>
     <w:p>
       <w:pPr>
-        <w:pStyle w:val="Heading5"/>
+        <w:pStyle w:val="Balk5"/>
         <w:rPr>
           <w:rFonts w:ascii="Times New Roman" w:eastAsia="Times New Roman" w:hAnsi="Times New Roman" w:cs="Times New Roman"/>
         </w:rPr>
@@ -12607,7 +12650,7 @@
     </w:p>
     <w:p>
       <w:pPr>
-        <w:pStyle w:val="Heading4"/>
+        <w:pStyle w:val="Balk4"/>
         <w:rPr>
           <w:rFonts w:ascii="Times New Roman" w:eastAsia="Times New Roman" w:hAnsi="Times New Roman" w:cs="Times New Roman"/>
         </w:rPr>
@@ -12678,7 +12721,7 @@
     </w:p>
     <w:p>
       <w:pPr>
-        <w:pStyle w:val="Heading4"/>
+        <w:pStyle w:val="Balk4"/>
         <w:rPr>
           <w:rFonts w:ascii="Times New Roman" w:eastAsia="Times New Roman" w:hAnsi="Times New Roman" w:cs="Times New Roman"/>
         </w:rPr>
@@ -13019,7 +13062,13 @@
               <w:rPr>
                 <w:rFonts w:ascii="Times New Roman" w:eastAsia="Times New Roman" w:hAnsi="Times New Roman" w:cs="Times New Roman"/>
               </w:rPr>
-              <w:t>30%</w:t>
+              <w:t>10</w:t>
+            </w:r>
+            <w:r>
+              <w:rPr>
+                <w:rFonts w:ascii="Times New Roman" w:eastAsia="Times New Roman" w:hAnsi="Times New Roman" w:cs="Times New Roman"/>
+              </w:rPr>
+              <w:t>%</w:t>
             </w:r>
           </w:p>
         </w:tc>
@@ -13101,7 +13150,13 @@
               <w:rPr>
                 <w:rFonts w:ascii="Times New Roman" w:eastAsia="Times New Roman" w:hAnsi="Times New Roman" w:cs="Times New Roman"/>
               </w:rPr>
-              <w:t>80%</w:t>
+              <w:t>20</w:t>
+            </w:r>
+            <w:r>
+              <w:rPr>
+                <w:rFonts w:ascii="Times New Roman" w:eastAsia="Times New Roman" w:hAnsi="Times New Roman" w:cs="Times New Roman"/>
+              </w:rPr>
+              <w:t>%</w:t>
             </w:r>
           </w:p>
         </w:tc>
@@ -13235,7 +13290,7 @@
     </w:p>
     <w:p>
       <w:pPr>
-        <w:pStyle w:val="Heading3"/>
+        <w:pStyle w:val="Balk3"/>
         <w:rPr>
           <w:rFonts w:ascii="Times New Roman" w:eastAsia="Times New Roman" w:hAnsi="Times New Roman" w:cs="Times New Roman"/>
         </w:rPr>
@@ -13245,22 +13300,22 @@
     </w:p>
     <w:p>
       <w:pPr>
-        <w:pStyle w:val="Heading3"/>
-        <w:rPr>
-          <w:rFonts w:ascii="Times New Roman" w:eastAsia="Times New Roman" w:hAnsi="Times New Roman" w:cs="Times New Roman"/>
-        </w:rPr>
-      </w:pPr>
-    </w:p>
-    <w:p>
-      <w:pPr>
-        <w:rPr>
-          <w:rFonts w:ascii="Times New Roman" w:eastAsia="Times New Roman" w:hAnsi="Times New Roman" w:cs="Times New Roman"/>
-        </w:rPr>
-      </w:pPr>
-    </w:p>
-    <w:p>
-      <w:pPr>
-        <w:pStyle w:val="Heading3"/>
+        <w:pStyle w:val="Balk3"/>
+        <w:rPr>
+          <w:rFonts w:ascii="Times New Roman" w:eastAsia="Times New Roman" w:hAnsi="Times New Roman" w:cs="Times New Roman"/>
+        </w:rPr>
+      </w:pPr>
+    </w:p>
+    <w:p>
+      <w:pPr>
+        <w:rPr>
+          <w:rFonts w:ascii="Times New Roman" w:eastAsia="Times New Roman" w:hAnsi="Times New Roman" w:cs="Times New Roman"/>
+        </w:rPr>
+      </w:pPr>
+    </w:p>
+    <w:p>
+      <w:pPr>
+        <w:pStyle w:val="Balk3"/>
         <w:rPr>
           <w:rFonts w:ascii="Times New Roman" w:eastAsia="Times New Roman" w:hAnsi="Times New Roman" w:cs="Times New Roman"/>
         </w:rPr>
@@ -13279,7 +13334,7 @@
     </w:p>
     <w:p>
       <w:pPr>
-        <w:pStyle w:val="Heading4"/>
+        <w:pStyle w:val="Balk4"/>
         <w:rPr>
           <w:rFonts w:ascii="Times New Roman" w:eastAsia="Times New Roman" w:hAnsi="Times New Roman" w:cs="Times New Roman"/>
         </w:rPr>
@@ -13303,7 +13358,7 @@
     </w:p>
     <w:p>
       <w:pPr>
-        <w:pStyle w:val="Heading5"/>
+        <w:pStyle w:val="Balk5"/>
         <w:rPr>
           <w:rFonts w:ascii="Times New Roman" w:eastAsia="Times New Roman" w:hAnsi="Times New Roman" w:cs="Times New Roman"/>
         </w:rPr>
@@ -13326,7 +13381,7 @@
     </w:p>
     <w:p>
       <w:pPr>
-        <w:pStyle w:val="Heading5"/>
+        <w:pStyle w:val="Balk5"/>
         <w:rPr>
           <w:rFonts w:ascii="Times New Roman" w:eastAsia="Times New Roman" w:hAnsi="Times New Roman" w:cs="Times New Roman"/>
         </w:rPr>
@@ -13373,7 +13428,7 @@
     </w:p>
     <w:p>
       <w:pPr>
-        <w:pStyle w:val="Heading5"/>
+        <w:pStyle w:val="Balk5"/>
         <w:rPr>
           <w:rFonts w:ascii="Times New Roman" w:eastAsia="Times New Roman" w:hAnsi="Times New Roman" w:cs="Times New Roman"/>
         </w:rPr>
@@ -13403,7 +13458,7 @@
     </w:p>
     <w:p>
       <w:pPr>
-        <w:pStyle w:val="Heading4"/>
+        <w:pStyle w:val="Balk4"/>
         <w:rPr>
           <w:rFonts w:ascii="Times New Roman" w:eastAsia="Times New Roman" w:hAnsi="Times New Roman" w:cs="Times New Roman"/>
         </w:rPr>
@@ -13562,7 +13617,7 @@
     </w:p>
     <w:p>
       <w:pPr>
-        <w:pStyle w:val="Heading4"/>
+        <w:pStyle w:val="Balk4"/>
         <w:rPr>
           <w:rFonts w:ascii="Times New Roman" w:eastAsia="Times New Roman" w:hAnsi="Times New Roman" w:cs="Times New Roman"/>
         </w:rPr>
@@ -13963,7 +14018,32 @@
               <w:rPr>
                 <w:rFonts w:ascii="Times New Roman" w:eastAsia="Times New Roman" w:hAnsi="Times New Roman" w:cs="Times New Roman"/>
               </w:rPr>
-              <w:t>V = 9V</w:t>
+              <w:t xml:space="preserve">V = </w:t>
+            </w:r>
+            <w:r>
+              <w:rPr>
+                <w:rFonts w:ascii="Times New Roman" w:eastAsia="Times New Roman" w:hAnsi="Times New Roman" w:cs="Times New Roman"/>
+              </w:rPr>
+              <w:t>12</w:t>
+            </w:r>
+            <w:r>
+              <w:rPr>
+                <w:rFonts w:ascii="Times New Roman" w:eastAsia="Times New Roman" w:hAnsi="Times New Roman" w:cs="Times New Roman"/>
+              </w:rPr>
+              <w:t>V</w:t>
+            </w:r>
+          </w:p>
+          <w:p>
+            <w:pPr>
+              <w:rPr>
+                <w:rFonts w:ascii="Times New Roman" w:eastAsia="Times New Roman" w:hAnsi="Times New Roman" w:cs="Times New Roman"/>
+              </w:rPr>
+            </w:pPr>
+            <w:r>
+              <w:rPr>
+                <w:rFonts w:ascii="Times New Roman" w:eastAsia="Times New Roman" w:hAnsi="Times New Roman" w:cs="Times New Roman"/>
+              </w:rPr>
+              <w:t>I = 1A</w:t>
             </w:r>
           </w:p>
         </w:tc>
@@ -14069,7 +14149,7 @@
     </w:p>
     <w:p>
       <w:pPr>
-        <w:pStyle w:val="Heading3"/>
+        <w:pStyle w:val="Balk3"/>
         <w:rPr>
           <w:rFonts w:ascii="Times New Roman" w:eastAsia="Times New Roman" w:hAnsi="Times New Roman" w:cs="Times New Roman"/>
         </w:rPr>
@@ -14100,7 +14180,7 @@
     </w:p>
     <w:p>
       <w:pPr>
-        <w:pStyle w:val="Heading4"/>
+        <w:pStyle w:val="Balk4"/>
         <w:rPr>
           <w:rFonts w:ascii="Times New Roman" w:eastAsia="Times New Roman" w:hAnsi="Times New Roman" w:cs="Times New Roman"/>
         </w:rPr>
@@ -14122,7 +14202,7 @@
     </w:p>
     <w:p>
       <w:pPr>
-        <w:pStyle w:val="Heading5"/>
+        <w:pStyle w:val="Balk5"/>
         <w:rPr>
           <w:rFonts w:ascii="Times New Roman" w:eastAsia="Times New Roman" w:hAnsi="Times New Roman" w:cs="Times New Roman"/>
         </w:rPr>
@@ -14145,7 +14225,7 @@
     </w:p>
     <w:p>
       <w:pPr>
-        <w:pStyle w:val="Heading5"/>
+        <w:pStyle w:val="Balk5"/>
         <w:rPr>
           <w:rFonts w:ascii="Times New Roman" w:eastAsia="Times New Roman" w:hAnsi="Times New Roman" w:cs="Times New Roman"/>
         </w:rPr>
@@ -14204,7 +14284,7 @@
     </w:p>
     <w:p>
       <w:pPr>
-        <w:pStyle w:val="Heading5"/>
+        <w:pStyle w:val="Balk5"/>
         <w:rPr>
           <w:rFonts w:ascii="Times New Roman" w:eastAsia="Times New Roman" w:hAnsi="Times New Roman" w:cs="Times New Roman"/>
         </w:rPr>
@@ -14234,7 +14314,7 @@
     </w:p>
     <w:p>
       <w:pPr>
-        <w:pStyle w:val="Heading4"/>
+        <w:pStyle w:val="Balk4"/>
         <w:rPr>
           <w:rFonts w:ascii="Times New Roman" w:eastAsia="Times New Roman" w:hAnsi="Times New Roman" w:cs="Times New Roman"/>
         </w:rPr>
@@ -14412,7 +14492,7 @@
     </w:p>
     <w:p>
       <w:pPr>
-        <w:pStyle w:val="Heading4"/>
+        <w:pStyle w:val="Balk4"/>
         <w:rPr>
           <w:rFonts w:ascii="Times New Roman" w:eastAsia="Times New Roman" w:hAnsi="Times New Roman" w:cs="Times New Roman"/>
         </w:rPr>
@@ -15382,7 +15462,7 @@
     </w:tbl>
     <w:p>
       <w:pPr>
-        <w:pStyle w:val="Heading3"/>
+        <w:pStyle w:val="Balk3"/>
         <w:rPr>
           <w:rFonts w:ascii="Times New Roman" w:eastAsia="Times New Roman" w:hAnsi="Times New Roman" w:cs="Times New Roman"/>
         </w:rPr>
@@ -15414,7 +15494,7 @@
     </w:p>
     <w:p>
       <w:pPr>
-        <w:pStyle w:val="Heading4"/>
+        <w:pStyle w:val="Balk4"/>
         <w:rPr>
           <w:rFonts w:ascii="Times New Roman" w:eastAsia="Times New Roman" w:hAnsi="Times New Roman" w:cs="Times New Roman"/>
         </w:rPr>
@@ -15432,7 +15512,7 @@
     </w:p>
     <w:p>
       <w:pPr>
-        <w:pStyle w:val="Heading5"/>
+        <w:pStyle w:val="Balk5"/>
         <w:rPr>
           <w:rFonts w:ascii="Times New Roman" w:eastAsia="Times New Roman" w:hAnsi="Times New Roman" w:cs="Times New Roman"/>
         </w:rPr>
@@ -15451,7 +15531,7 @@
     <w:p/>
     <w:p>
       <w:pPr>
-        <w:pStyle w:val="Heading5"/>
+        <w:pStyle w:val="Balk5"/>
         <w:rPr>
           <w:rFonts w:ascii="Times New Roman" w:eastAsia="Times New Roman" w:hAnsi="Times New Roman" w:cs="Times New Roman"/>
         </w:rPr>
@@ -15507,7 +15587,7 @@
     </w:p>
     <w:p>
       <w:pPr>
-        <w:pStyle w:val="Heading5"/>
+        <w:pStyle w:val="Balk5"/>
         <w:rPr>
           <w:rFonts w:ascii="Times New Roman" w:eastAsia="Times New Roman" w:hAnsi="Times New Roman" w:cs="Times New Roman"/>
         </w:rPr>
@@ -15541,7 +15621,7 @@
     </w:p>
     <w:p>
       <w:pPr>
-        <w:pStyle w:val="Heading4"/>
+        <w:pStyle w:val="Balk4"/>
         <w:rPr>
           <w:rFonts w:ascii="Times New Roman" w:eastAsia="Times New Roman" w:hAnsi="Times New Roman" w:cs="Times New Roman"/>
         </w:rPr>
@@ -15559,7 +15639,7 @@
     </w:p>
     <w:p>
       <w:pPr>
-        <w:pStyle w:val="ListParagraph"/>
+        <w:pStyle w:val="ListeParagraf"/>
         <w:numPr>
           <w:ilvl w:val="0"/>
           <w:numId w:val="14"/>
@@ -15578,7 +15658,7 @@
     </w:p>
     <w:p>
       <w:pPr>
-        <w:pStyle w:val="ListParagraph"/>
+        <w:pStyle w:val="ListeParagraf"/>
         <w:numPr>
           <w:ilvl w:val="0"/>
           <w:numId w:val="14"/>
@@ -15597,7 +15677,7 @@
     </w:p>
     <w:p>
       <w:pPr>
-        <w:pStyle w:val="ListParagraph"/>
+        <w:pStyle w:val="ListeParagraf"/>
         <w:numPr>
           <w:ilvl w:val="0"/>
           <w:numId w:val="14"/>
@@ -15616,7 +15696,7 @@
     </w:p>
     <w:p>
       <w:pPr>
-        <w:pStyle w:val="ListParagraph"/>
+        <w:pStyle w:val="ListeParagraf"/>
         <w:numPr>
           <w:ilvl w:val="0"/>
           <w:numId w:val="14"/>
@@ -15635,7 +15715,7 @@
     </w:p>
     <w:p>
       <w:pPr>
-        <w:pStyle w:val="ListParagraph"/>
+        <w:pStyle w:val="ListeParagraf"/>
         <w:numPr>
           <w:ilvl w:val="0"/>
           <w:numId w:val="14"/>
@@ -15654,7 +15734,7 @@
     </w:p>
     <w:p>
       <w:pPr>
-        <w:pStyle w:val="ListParagraph"/>
+        <w:pStyle w:val="ListeParagraf"/>
         <w:numPr>
           <w:ilvl w:val="0"/>
           <w:numId w:val="14"/>
@@ -15673,7 +15753,7 @@
     </w:p>
     <w:p>
       <w:pPr>
-        <w:pStyle w:val="Heading4"/>
+        <w:pStyle w:val="Balk4"/>
         <w:rPr>
           <w:rFonts w:ascii="Times New Roman" w:eastAsia="Times New Roman" w:hAnsi="Times New Roman" w:cs="Times New Roman"/>
         </w:rPr>
@@ -16634,7 +16714,7 @@
     </w:tbl>
     <w:p>
       <w:pPr>
-        <w:pStyle w:val="Heading3"/>
+        <w:pStyle w:val="Balk3"/>
         <w:rPr>
           <w:rFonts w:ascii="Times New Roman" w:eastAsia="Times New Roman" w:hAnsi="Times New Roman" w:cs="Times New Roman"/>
         </w:rPr>
@@ -16651,7 +16731,7 @@
     </w:p>
     <w:p>
       <w:pPr>
-        <w:pStyle w:val="Heading4"/>
+        <w:pStyle w:val="Balk4"/>
         <w:rPr>
           <w:rFonts w:ascii="Times New Roman" w:eastAsia="Times New Roman" w:hAnsi="Times New Roman" w:cs="Times New Roman"/>
         </w:rPr>
@@ -16665,7 +16745,7 @@
     </w:p>
     <w:p>
       <w:pPr>
-        <w:pStyle w:val="Heading5"/>
+        <w:pStyle w:val="Balk5"/>
         <w:rPr>
           <w:rFonts w:ascii="Times New Roman" w:eastAsia="Times New Roman" w:hAnsi="Times New Roman" w:cs="Times New Roman"/>
         </w:rPr>
@@ -16686,7 +16766,7 @@
     </w:p>
     <w:p>
       <w:pPr>
-        <w:pStyle w:val="Heading5"/>
+        <w:pStyle w:val="Balk5"/>
         <w:rPr>
           <w:rFonts w:ascii="Times New Roman" w:eastAsia="Times New Roman" w:hAnsi="Times New Roman" w:cs="Times New Roman"/>
         </w:rPr>
@@ -16737,7 +16817,7 @@
     </w:p>
     <w:p>
       <w:pPr>
-        <w:pStyle w:val="Heading5"/>
+        <w:pStyle w:val="Balk5"/>
         <w:rPr>
           <w:rFonts w:ascii="Times New Roman" w:eastAsia="Times New Roman" w:hAnsi="Times New Roman" w:cs="Times New Roman"/>
         </w:rPr>
@@ -16765,7 +16845,7 @@
     </w:p>
     <w:p>
       <w:pPr>
-        <w:pStyle w:val="Heading4"/>
+        <w:pStyle w:val="Balk4"/>
         <w:rPr>
           <w:rFonts w:ascii="Times New Roman" w:eastAsia="Times New Roman" w:hAnsi="Times New Roman" w:cs="Times New Roman"/>
         </w:rPr>
@@ -16832,7 +16912,7 @@
     </w:p>
     <w:p>
       <w:pPr>
-        <w:pStyle w:val="Heading4"/>
+        <w:pStyle w:val="Balk4"/>
         <w:rPr>
           <w:rFonts w:ascii="Times New Roman" w:eastAsia="Times New Roman" w:hAnsi="Times New Roman" w:cs="Times New Roman"/>
         </w:rPr>
@@ -17203,7 +17283,7 @@
           </w:tcPr>
           <w:p>
             <w:pPr>
-              <w:pStyle w:val="ListParagraph"/>
+              <w:pStyle w:val="ListeParagraf"/>
               <w:numPr>
                 <w:ilvl w:val="0"/>
                 <w:numId w:val="16"/>
@@ -17221,7 +17301,7 @@
           </w:p>
           <w:p>
             <w:pPr>
-              <w:pStyle w:val="ListParagraph"/>
+              <w:pStyle w:val="ListeParagraf"/>
               <w:numPr>
                 <w:ilvl w:val="0"/>
                 <w:numId w:val="16"/>
@@ -17239,7 +17319,7 @@
           </w:p>
           <w:p>
             <w:pPr>
-              <w:pStyle w:val="ListParagraph"/>
+              <w:pStyle w:val="ListeParagraf"/>
               <w:numPr>
                 <w:ilvl w:val="0"/>
                 <w:numId w:val="16"/>
@@ -17411,7 +17491,7 @@
           </w:tcPr>
           <w:p>
             <w:pPr>
-              <w:pStyle w:val="ListParagraph"/>
+              <w:pStyle w:val="ListeParagraf"/>
               <w:numPr>
                 <w:ilvl w:val="0"/>
                 <w:numId w:val="17"/>
@@ -17429,7 +17509,7 @@
           </w:p>
           <w:p>
             <w:pPr>
-              <w:pStyle w:val="ListParagraph"/>
+              <w:pStyle w:val="ListeParagraf"/>
               <w:numPr>
                 <w:ilvl w:val="0"/>
                 <w:numId w:val="17"/>
@@ -17447,7 +17527,7 @@
           </w:p>
           <w:p>
             <w:pPr>
-              <w:pStyle w:val="ListParagraph"/>
+              <w:pStyle w:val="ListeParagraf"/>
               <w:numPr>
                 <w:ilvl w:val="0"/>
                 <w:numId w:val="17"/>
@@ -17618,7 +17698,7 @@
           </w:tcPr>
           <w:p>
             <w:pPr>
-              <w:pStyle w:val="ListParagraph"/>
+              <w:pStyle w:val="ListeParagraf"/>
               <w:numPr>
                 <w:ilvl w:val="0"/>
                 <w:numId w:val="17"/>
@@ -17636,7 +17716,7 @@
           </w:p>
           <w:p>
             <w:pPr>
-              <w:pStyle w:val="ListParagraph"/>
+              <w:pStyle w:val="ListeParagraf"/>
               <w:numPr>
                 <w:ilvl w:val="0"/>
                 <w:numId w:val="17"/>
@@ -17654,7 +17734,7 @@
           </w:p>
           <w:p>
             <w:pPr>
-              <w:pStyle w:val="ListParagraph"/>
+              <w:pStyle w:val="ListeParagraf"/>
               <w:numPr>
                 <w:ilvl w:val="0"/>
                 <w:numId w:val="17"/>
@@ -17702,7 +17782,7 @@
     <w:p/>
     <w:p>
       <w:pPr>
-        <w:pStyle w:val="Heading3"/>
+        <w:pStyle w:val="Balk3"/>
         <w:rPr>
           <w:rFonts w:ascii="Times New Roman" w:eastAsia="Times New Roman" w:hAnsi="Times New Roman" w:cs="Times New Roman"/>
         </w:rPr>
@@ -17720,7 +17800,7 @@
     </w:p>
     <w:p>
       <w:pPr>
-        <w:pStyle w:val="Heading4"/>
+        <w:pStyle w:val="Balk4"/>
         <w:rPr>
           <w:rFonts w:ascii="Times New Roman" w:eastAsia="Times New Roman" w:hAnsi="Times New Roman" w:cs="Times New Roman"/>
         </w:rPr>
@@ -17744,7 +17824,7 @@
     </w:p>
     <w:p>
       <w:pPr>
-        <w:pStyle w:val="Heading5"/>
+        <w:pStyle w:val="Balk5"/>
         <w:rPr>
           <w:rFonts w:ascii="Times New Roman" w:eastAsia="Times New Roman" w:hAnsi="Times New Roman" w:cs="Times New Roman"/>
         </w:rPr>
@@ -17767,7 +17847,7 @@
     </w:p>
     <w:p>
       <w:pPr>
-        <w:pStyle w:val="Heading5"/>
+        <w:pStyle w:val="Balk5"/>
         <w:rPr>
           <w:rFonts w:ascii="Times New Roman" w:eastAsia="Times New Roman" w:hAnsi="Times New Roman" w:cs="Times New Roman"/>
         </w:rPr>
@@ -17802,7 +17882,7 @@
     </w:p>
     <w:p>
       <w:pPr>
-        <w:pStyle w:val="Heading5"/>
+        <w:pStyle w:val="Balk5"/>
         <w:rPr>
           <w:rFonts w:ascii="Times New Roman" w:eastAsia="Times New Roman" w:hAnsi="Times New Roman" w:cs="Times New Roman"/>
         </w:rPr>
@@ -17832,7 +17912,7 @@
     </w:p>
     <w:p>
       <w:pPr>
-        <w:pStyle w:val="Heading4"/>
+        <w:pStyle w:val="Balk4"/>
         <w:rPr>
           <w:rFonts w:ascii="Times New Roman" w:eastAsia="Times New Roman" w:hAnsi="Times New Roman" w:cs="Times New Roman"/>
         </w:rPr>
@@ -17946,7 +18026,7 @@
     </w:p>
     <w:p>
       <w:pPr>
-        <w:pStyle w:val="Heading4"/>
+        <w:pStyle w:val="Balk4"/>
         <w:rPr>
           <w:rFonts w:ascii="Times New Roman" w:eastAsia="Times New Roman" w:hAnsi="Times New Roman" w:cs="Times New Roman"/>
         </w:rPr>
@@ -18679,7 +18759,7 @@
     </w:p>
     <w:p>
       <w:pPr>
-        <w:pStyle w:val="Heading3"/>
+        <w:pStyle w:val="Balk3"/>
         <w:rPr>
           <w:rFonts w:ascii="Times New Roman" w:eastAsia="Times New Roman" w:hAnsi="Times New Roman" w:cs="Times New Roman"/>
         </w:rPr>
@@ -18689,38 +18769,38 @@
     </w:p>
     <w:p>
       <w:pPr>
-        <w:pStyle w:val="Heading3"/>
-        <w:rPr>
-          <w:rFonts w:ascii="Times New Roman" w:eastAsia="Times New Roman" w:hAnsi="Times New Roman" w:cs="Times New Roman"/>
-        </w:rPr>
-      </w:pPr>
-    </w:p>
-    <w:p>
-      <w:pPr>
-        <w:pStyle w:val="Heading3"/>
-        <w:rPr>
-          <w:rFonts w:ascii="Times New Roman" w:eastAsia="Times New Roman" w:hAnsi="Times New Roman" w:cs="Times New Roman"/>
-        </w:rPr>
-      </w:pPr>
-    </w:p>
-    <w:p>
-      <w:pPr>
-        <w:pStyle w:val="Heading3"/>
-        <w:rPr>
-          <w:rFonts w:ascii="Times New Roman" w:eastAsia="Times New Roman" w:hAnsi="Times New Roman" w:cs="Times New Roman"/>
-        </w:rPr>
-      </w:pPr>
-    </w:p>
-    <w:p>
-      <w:pPr>
-        <w:rPr>
-          <w:rFonts w:ascii="Times New Roman" w:eastAsia="Times New Roman" w:hAnsi="Times New Roman" w:cs="Times New Roman"/>
-        </w:rPr>
-      </w:pPr>
-    </w:p>
-    <w:p>
-      <w:pPr>
-        <w:pStyle w:val="Heading3"/>
+        <w:pStyle w:val="Balk3"/>
+        <w:rPr>
+          <w:rFonts w:ascii="Times New Roman" w:eastAsia="Times New Roman" w:hAnsi="Times New Roman" w:cs="Times New Roman"/>
+        </w:rPr>
+      </w:pPr>
+    </w:p>
+    <w:p>
+      <w:pPr>
+        <w:pStyle w:val="Balk3"/>
+        <w:rPr>
+          <w:rFonts w:ascii="Times New Roman" w:eastAsia="Times New Roman" w:hAnsi="Times New Roman" w:cs="Times New Roman"/>
+        </w:rPr>
+      </w:pPr>
+    </w:p>
+    <w:p>
+      <w:pPr>
+        <w:pStyle w:val="Balk3"/>
+        <w:rPr>
+          <w:rFonts w:ascii="Times New Roman" w:eastAsia="Times New Roman" w:hAnsi="Times New Roman" w:cs="Times New Roman"/>
+        </w:rPr>
+      </w:pPr>
+    </w:p>
+    <w:p>
+      <w:pPr>
+        <w:rPr>
+          <w:rFonts w:ascii="Times New Roman" w:eastAsia="Times New Roman" w:hAnsi="Times New Roman" w:cs="Times New Roman"/>
+        </w:rPr>
+      </w:pPr>
+    </w:p>
+    <w:p>
+      <w:pPr>
+        <w:pStyle w:val="Balk3"/>
         <w:rPr>
           <w:rFonts w:ascii="Times New Roman" w:eastAsia="Times New Roman" w:hAnsi="Times New Roman" w:cs="Times New Roman"/>
         </w:rPr>
@@ -18739,7 +18819,7 @@
     </w:p>
     <w:p>
       <w:pPr>
-        <w:pStyle w:val="Heading4"/>
+        <w:pStyle w:val="Balk4"/>
         <w:rPr>
           <w:rFonts w:ascii="Times New Roman" w:eastAsia="Times New Roman" w:hAnsi="Times New Roman" w:cs="Times New Roman"/>
         </w:rPr>
@@ -18763,7 +18843,7 @@
     </w:p>
     <w:p>
       <w:pPr>
-        <w:pStyle w:val="Heading5"/>
+        <w:pStyle w:val="Balk5"/>
         <w:rPr>
           <w:rFonts w:ascii="Times New Roman" w:eastAsia="Times New Roman" w:hAnsi="Times New Roman" w:cs="Times New Roman"/>
         </w:rPr>
@@ -18786,7 +18866,7 @@
     </w:p>
     <w:p>
       <w:pPr>
-        <w:pStyle w:val="Heading5"/>
+        <w:pStyle w:val="Balk5"/>
         <w:rPr>
           <w:rFonts w:ascii="Times New Roman" w:eastAsia="Times New Roman" w:hAnsi="Times New Roman" w:cs="Times New Roman"/>
         </w:rPr>
@@ -18821,7 +18901,7 @@
     </w:p>
     <w:p>
       <w:pPr>
-        <w:pStyle w:val="Heading5"/>
+        <w:pStyle w:val="Balk5"/>
         <w:rPr>
           <w:rFonts w:ascii="Times New Roman" w:eastAsia="Times New Roman" w:hAnsi="Times New Roman" w:cs="Times New Roman"/>
         </w:rPr>
@@ -18844,7 +18924,7 @@
     </w:p>
     <w:p>
       <w:pPr>
-        <w:pStyle w:val="Heading4"/>
+        <w:pStyle w:val="Balk4"/>
         <w:rPr>
           <w:rFonts w:ascii="Times New Roman" w:eastAsia="Times New Roman" w:hAnsi="Times New Roman" w:cs="Times New Roman"/>
         </w:rPr>
@@ -19038,7 +19118,7 @@
     </w:p>
     <w:p>
       <w:pPr>
-        <w:pStyle w:val="Heading4"/>
+        <w:pStyle w:val="Balk4"/>
         <w:rPr>
           <w:rFonts w:ascii="Times New Roman" w:eastAsia="Times New Roman" w:hAnsi="Times New Roman" w:cs="Times New Roman"/>
         </w:rPr>
@@ -19983,7 +20063,7 @@
     </w:p>
     <w:p>
       <w:pPr>
-        <w:pStyle w:val="Heading1"/>
+        <w:pStyle w:val="Balk1"/>
         <w:rPr>
           <w:rFonts w:ascii="Times New Roman" w:eastAsia="Times New Roman" w:hAnsi="Times New Roman" w:cs="Times New Roman"/>
         </w:rPr>
@@ -20002,7 +20082,7 @@
     </w:p>
     <w:p>
       <w:pPr>
-        <w:pStyle w:val="Heading3"/>
+        <w:pStyle w:val="Balk3"/>
         <w:rPr>
           <w:rFonts w:ascii="Times New Roman" w:eastAsia="Times New Roman" w:hAnsi="Times New Roman" w:cs="Times New Roman"/>
         </w:rPr>
@@ -20020,7 +20100,7 @@
     </w:p>
     <w:p>
       <w:pPr>
-        <w:pStyle w:val="Heading4"/>
+        <w:pStyle w:val="Balk4"/>
         <w:rPr>
           <w:rFonts w:ascii="Times New Roman" w:eastAsia="Times New Roman" w:hAnsi="Times New Roman" w:cs="Times New Roman"/>
         </w:rPr>
@@ -20044,7 +20124,7 @@
     </w:p>
     <w:p>
       <w:pPr>
-        <w:pStyle w:val="Heading5"/>
+        <w:pStyle w:val="Balk5"/>
         <w:rPr>
           <w:rFonts w:ascii="Times New Roman" w:eastAsia="Times New Roman" w:hAnsi="Times New Roman" w:cs="Times New Roman"/>
         </w:rPr>
@@ -20067,7 +20147,7 @@
     </w:p>
     <w:p>
       <w:pPr>
-        <w:pStyle w:val="Heading5"/>
+        <w:pStyle w:val="Balk5"/>
         <w:rPr>
           <w:rFonts w:ascii="Times New Roman" w:eastAsia="Times New Roman" w:hAnsi="Times New Roman" w:cs="Times New Roman"/>
         </w:rPr>
@@ -20116,7 +20196,7 @@
     </w:p>
     <w:p>
       <w:pPr>
-        <w:pStyle w:val="Heading5"/>
+        <w:pStyle w:val="Balk5"/>
         <w:rPr>
           <w:rFonts w:ascii="Times New Roman" w:eastAsia="Times New Roman" w:hAnsi="Times New Roman" w:cs="Times New Roman"/>
         </w:rPr>
@@ -20146,7 +20226,7 @@
     </w:p>
     <w:p>
       <w:pPr>
-        <w:pStyle w:val="Heading4"/>
+        <w:pStyle w:val="Balk4"/>
         <w:rPr>
           <w:rFonts w:ascii="Times New Roman" w:eastAsia="Times New Roman" w:hAnsi="Times New Roman" w:cs="Times New Roman"/>
         </w:rPr>
@@ -20217,7 +20297,7 @@
     </w:p>
     <w:p>
       <w:pPr>
-        <w:pStyle w:val="Heading4"/>
+        <w:pStyle w:val="Balk4"/>
         <w:rPr>
           <w:rFonts w:ascii="Times New Roman" w:eastAsia="Times New Roman" w:hAnsi="Times New Roman" w:cs="Times New Roman"/>
         </w:rPr>
@@ -20781,7 +20861,7 @@
     </w:p>
     <w:p>
       <w:pPr>
-        <w:pStyle w:val="Heading3"/>
+        <w:pStyle w:val="Balk3"/>
         <w:rPr>
           <w:rFonts w:ascii="Times New Roman" w:eastAsia="Times New Roman" w:hAnsi="Times New Roman" w:cs="Times New Roman"/>
         </w:rPr>
@@ -20808,7 +20888,7 @@
     </w:p>
     <w:p>
       <w:pPr>
-        <w:pStyle w:val="Heading4"/>
+        <w:pStyle w:val="Balk4"/>
         <w:rPr>
           <w:rFonts w:ascii="Times New Roman" w:eastAsia="Times New Roman" w:hAnsi="Times New Roman" w:cs="Times New Roman"/>
         </w:rPr>
@@ -20832,7 +20912,7 @@
     </w:p>
     <w:p>
       <w:pPr>
-        <w:pStyle w:val="Heading5"/>
+        <w:pStyle w:val="Balk5"/>
         <w:rPr>
           <w:rFonts w:ascii="Times New Roman" w:eastAsia="Times New Roman" w:hAnsi="Times New Roman" w:cs="Times New Roman"/>
         </w:rPr>
@@ -20855,7 +20935,7 @@
     </w:p>
     <w:p>
       <w:pPr>
-        <w:pStyle w:val="Heading5"/>
+        <w:pStyle w:val="Balk5"/>
         <w:rPr>
           <w:rFonts w:ascii="Times New Roman" w:eastAsia="Times New Roman" w:hAnsi="Times New Roman" w:cs="Times New Roman"/>
         </w:rPr>
@@ -20890,7 +20970,7 @@
     </w:p>
     <w:p>
       <w:pPr>
-        <w:pStyle w:val="Heading5"/>
+        <w:pStyle w:val="Balk5"/>
         <w:rPr>
           <w:rFonts w:ascii="Times New Roman" w:eastAsia="Times New Roman" w:hAnsi="Times New Roman" w:cs="Times New Roman"/>
         </w:rPr>
@@ -20920,7 +21000,7 @@
     </w:p>
     <w:p>
       <w:pPr>
-        <w:pStyle w:val="Heading4"/>
+        <w:pStyle w:val="Balk4"/>
         <w:rPr>
           <w:rFonts w:ascii="Times New Roman" w:eastAsia="Times New Roman" w:hAnsi="Times New Roman" w:cs="Times New Roman"/>
         </w:rPr>
@@ -21110,7 +21190,7 @@
     </w:p>
     <w:p>
       <w:pPr>
-        <w:pStyle w:val="Heading4"/>
+        <w:pStyle w:val="Balk4"/>
         <w:rPr>
           <w:rFonts w:ascii="Times New Roman" w:eastAsia="Times New Roman" w:hAnsi="Times New Roman" w:cs="Times New Roman"/>
         </w:rPr>
@@ -21748,7 +21828,7 @@
 </file>
 
 <file path=word/endnotes.xml><?xml version="1.0" encoding="utf-8"?>
-<w:endnotes xmlns:wpc="http://schemas.microsoft.com/office/word/2010/wordprocessingCanvas" xmlns:cx="http://schemas.microsoft.com/office/drawing/2014/chartex" xmlns:cx1="http://schemas.microsoft.com/office/drawing/2015/9/8/chartex" xmlns:cx2="http://schemas.microsoft.com/office/drawing/2015/10/21/chartex" xmlns:cx3="http://schemas.microsoft.com/office/drawing/2016/5/9/chartex" xmlns:cx4="http://schemas.microsoft.com/office/drawing/2016/5/10/chartex" xmlns:cx5="http://schemas.microsoft.com/office/drawing/2016/5/11/chartex" xmlns:cx6="http://schemas.microsoft.com/office/drawing/2016/5/12/chartex" xmlns:cx7="http://schemas.microsoft.com/office/drawing/2016/5/13/chartex" xmlns:cx8="http://schemas.microsoft.com/office/drawing/2016/5/14/chartex" xmlns:mc="http://schemas.openxmlformats.org/markup-compatibility/2006" xmlns:aink="http://schemas.microsoft.com/office/drawing/2016/ink" xmlns:am3d="http://schemas.microsoft.com/office/drawing/2017/model3d" xmlns:o="urn:schemas-microsoft-com:office:office" xmlns:r="http://schemas.openxmlformats.org/officeDocument/2006/relationships" xmlns:m="http://schemas.openxmlformats.org/officeDocument/2006/math" xmlns:v="urn:schemas-microsoft-com:vml" xmlns:wp14="http://schemas.microsoft.com/office/word/2010/wordprocessingDrawing" xmlns:wp="http://schemas.openxmlformats.org/drawingml/2006/wordprocessingDrawing" xmlns:w10="urn:schemas-microsoft-com:office:word" xmlns:w="http://schemas.openxmlformats.org/wordprocessingml/2006/main" xmlns:w14="http://schemas.microsoft.com/office/word/2010/wordml" xmlns:w15="http://schemas.microsoft.com/office/word/2012/wordml" xmlns:w16cex="http://schemas.microsoft.com/office/word/2018/wordml/cex" xmlns:w16cid="http://schemas.microsoft.com/office/word/2016/wordml/cid" xmlns:w16="http://schemas.microsoft.com/office/word/2018/wordml" xmlns:w16sdtdh="http://schemas.microsoft.com/office/word/2020/wordml/sdtdatahash" xmlns:w16se="http://schemas.microsoft.com/office/word/2015/wordml/symex" xmlns:wpg="http://schemas.microsoft.com/office/word/2010/wordprocessingGroup" xmlns:wpi="http://schemas.microsoft.com/office/word/2010/wordprocessingInk" xmlns:wne="http://schemas.microsoft.com/office/word/2006/wordml" xmlns:wps="http://schemas.microsoft.com/office/word/2010/wordprocessingShape" mc:Ignorable="w14 w15 w16se w16cid w16 w16cex w16sdtdh wp14">
+<w:endnotes xmlns:wpc="http://schemas.microsoft.com/office/word/2010/wordprocessingCanvas" xmlns:cx="http://schemas.microsoft.com/office/drawing/2014/chartex" xmlns:cx1="http://schemas.microsoft.com/office/drawing/2015/9/8/chartex" xmlns:cx2="http://schemas.microsoft.com/office/drawing/2015/10/21/chartex" xmlns:cx3="http://schemas.microsoft.com/office/drawing/2016/5/9/chartex" xmlns:cx4="http://schemas.microsoft.com/office/drawing/2016/5/10/chartex" xmlns:cx5="http://schemas.microsoft.com/office/drawing/2016/5/11/chartex" xmlns:cx6="http://schemas.microsoft.com/office/drawing/2016/5/12/chartex" xmlns:cx7="http://schemas.microsoft.com/office/drawing/2016/5/13/chartex" xmlns:cx8="http://schemas.microsoft.com/office/drawing/2016/5/14/chartex" xmlns:mc="http://schemas.openxmlformats.org/markup-compatibility/2006" xmlns:aink="http://schemas.microsoft.com/office/drawing/2016/ink" xmlns:am3d="http://schemas.microsoft.com/office/drawing/2017/model3d" xmlns:o="urn:schemas-microsoft-com:office:office" xmlns:oel="http://schemas.microsoft.com/office/2019/extlst" xmlns:r="http://schemas.openxmlformats.org/officeDocument/2006/relationships" xmlns:m="http://schemas.openxmlformats.org/officeDocument/2006/math" xmlns:v="urn:schemas-microsoft-com:vml" xmlns:wp14="http://schemas.microsoft.com/office/word/2010/wordprocessingDrawing" xmlns:wp="http://schemas.openxmlformats.org/drawingml/2006/wordprocessingDrawing" xmlns:w10="urn:schemas-microsoft-com:office:word" xmlns:w="http://schemas.openxmlformats.org/wordprocessingml/2006/main" xmlns:w14="http://schemas.microsoft.com/office/word/2010/wordml" xmlns:w15="http://schemas.microsoft.com/office/word/2012/wordml" xmlns:w16cex="http://schemas.microsoft.com/office/word/2018/wordml/cex" xmlns:w16cid="http://schemas.microsoft.com/office/word/2016/wordml/cid" xmlns:w16="http://schemas.microsoft.com/office/word/2018/wordml" xmlns:w16sdtdh="http://schemas.microsoft.com/office/word/2020/wordml/sdtdatahash" xmlns:w16se="http://schemas.microsoft.com/office/word/2015/wordml/symex" xmlns:wpg="http://schemas.microsoft.com/office/word/2010/wordprocessingGroup" xmlns:wpi="http://schemas.microsoft.com/office/word/2010/wordprocessingInk" xmlns:wne="http://schemas.microsoft.com/office/word/2006/wordml" xmlns:wps="http://schemas.microsoft.com/office/word/2010/wordprocessingShape" mc:Ignorable="w14 w15 w16se w16cid w16 w16cex w16sdtdh wp14">
   <w:endnote w:type="separator" w:id="-1">
     <w:p>
       <w:pPr>
@@ -21773,7 +21853,7 @@
 </file>
 
 <file path=word/footer1.xml><?xml version="1.0" encoding="utf-8"?>
-<w:ftr xmlns:wpc="http://schemas.microsoft.com/office/word/2010/wordprocessingCanvas" xmlns:cx="http://schemas.microsoft.com/office/drawing/2014/chartex" xmlns:cx1="http://schemas.microsoft.com/office/drawing/2015/9/8/chartex" xmlns:cx2="http://schemas.microsoft.com/office/drawing/2015/10/21/chartex" xmlns:cx3="http://schemas.microsoft.com/office/drawing/2016/5/9/chartex" xmlns:cx4="http://schemas.microsoft.com/office/drawing/2016/5/10/chartex" xmlns:cx5="http://schemas.microsoft.com/office/drawing/2016/5/11/chartex" xmlns:cx6="http://schemas.microsoft.com/office/drawing/2016/5/12/chartex" xmlns:cx7="http://schemas.microsoft.com/office/drawing/2016/5/13/chartex" xmlns:cx8="http://schemas.microsoft.com/office/drawing/2016/5/14/chartex" xmlns:mc="http://schemas.openxmlformats.org/markup-compatibility/2006" xmlns:aink="http://schemas.microsoft.com/office/drawing/2016/ink" xmlns:am3d="http://schemas.microsoft.com/office/drawing/2017/model3d" xmlns:o="urn:schemas-microsoft-com:office:office" xmlns:r="http://schemas.openxmlformats.org/officeDocument/2006/relationships" xmlns:m="http://schemas.openxmlformats.org/officeDocument/2006/math" xmlns:v="urn:schemas-microsoft-com:vml" xmlns:wp14="http://schemas.microsoft.com/office/word/2010/wordprocessingDrawing" xmlns:wp="http://schemas.openxmlformats.org/drawingml/2006/wordprocessingDrawing" xmlns:w10="urn:schemas-microsoft-com:office:word" xmlns:w="http://schemas.openxmlformats.org/wordprocessingml/2006/main" xmlns:w14="http://schemas.microsoft.com/office/word/2010/wordml" xmlns:w15="http://schemas.microsoft.com/office/word/2012/wordml" xmlns:w16cex="http://schemas.microsoft.com/office/word/2018/wordml/cex" xmlns:w16cid="http://schemas.microsoft.com/office/word/2016/wordml/cid" xmlns:w16="http://schemas.microsoft.com/office/word/2018/wordml" xmlns:w16sdtdh="http://schemas.microsoft.com/office/word/2020/wordml/sdtdatahash" xmlns:w16se="http://schemas.microsoft.com/office/word/2015/wordml/symex" xmlns:wpg="http://schemas.microsoft.com/office/word/2010/wordprocessingGroup" xmlns:wpi="http://schemas.microsoft.com/office/word/2010/wordprocessingInk" xmlns:wne="http://schemas.microsoft.com/office/word/2006/wordml" xmlns:wps="http://schemas.microsoft.com/office/word/2010/wordprocessingShape" mc:Ignorable="w14 w15 w16se w16cid w16 w16cex w16sdtdh wp14">
+<w:ftr xmlns:wpc="http://schemas.microsoft.com/office/word/2010/wordprocessingCanvas" xmlns:cx="http://schemas.microsoft.com/office/drawing/2014/chartex" xmlns:cx1="http://schemas.microsoft.com/office/drawing/2015/9/8/chartex" xmlns:cx2="http://schemas.microsoft.com/office/drawing/2015/10/21/chartex" xmlns:cx3="http://schemas.microsoft.com/office/drawing/2016/5/9/chartex" xmlns:cx4="http://schemas.microsoft.com/office/drawing/2016/5/10/chartex" xmlns:cx5="http://schemas.microsoft.com/office/drawing/2016/5/11/chartex" xmlns:cx6="http://schemas.microsoft.com/office/drawing/2016/5/12/chartex" xmlns:cx7="http://schemas.microsoft.com/office/drawing/2016/5/13/chartex" xmlns:cx8="http://schemas.microsoft.com/office/drawing/2016/5/14/chartex" xmlns:mc="http://schemas.openxmlformats.org/markup-compatibility/2006" xmlns:aink="http://schemas.microsoft.com/office/drawing/2016/ink" xmlns:am3d="http://schemas.microsoft.com/office/drawing/2017/model3d" xmlns:o="urn:schemas-microsoft-com:office:office" xmlns:oel="http://schemas.microsoft.com/office/2019/extlst" xmlns:r="http://schemas.openxmlformats.org/officeDocument/2006/relationships" xmlns:m="http://schemas.openxmlformats.org/officeDocument/2006/math" xmlns:v="urn:schemas-microsoft-com:vml" xmlns:wp14="http://schemas.microsoft.com/office/word/2010/wordprocessingDrawing" xmlns:wp="http://schemas.openxmlformats.org/drawingml/2006/wordprocessingDrawing" xmlns:w10="urn:schemas-microsoft-com:office:word" xmlns:w="http://schemas.openxmlformats.org/wordprocessingml/2006/main" xmlns:w14="http://schemas.microsoft.com/office/word/2010/wordml" xmlns:w15="http://schemas.microsoft.com/office/word/2012/wordml" xmlns:w16cex="http://schemas.microsoft.com/office/word/2018/wordml/cex" xmlns:w16cid="http://schemas.microsoft.com/office/word/2016/wordml/cid" xmlns:w16="http://schemas.microsoft.com/office/word/2018/wordml" xmlns:w16sdtdh="http://schemas.microsoft.com/office/word/2020/wordml/sdtdatahash" xmlns:w16se="http://schemas.microsoft.com/office/word/2015/wordml/symex" xmlns:wpg="http://schemas.microsoft.com/office/word/2010/wordprocessingGroup" xmlns:wpi="http://schemas.microsoft.com/office/word/2010/wordprocessingInk" xmlns:wne="http://schemas.microsoft.com/office/word/2006/wordml" xmlns:wps="http://schemas.microsoft.com/office/word/2010/wordprocessingShape" mc:Ignorable="w14 w15 w16se w16cid w16 w16cex w16sdtdh wp14">
   <w:p>
     <w:pPr>
       <w:pBdr>
@@ -21842,7 +21922,7 @@
 </file>
 
 <file path=word/footer2.xml><?xml version="1.0" encoding="utf-8"?>
-<w:ftr xmlns:wpc="http://schemas.microsoft.com/office/word/2010/wordprocessingCanvas" xmlns:cx="http://schemas.microsoft.com/office/drawing/2014/chartex" xmlns:cx1="http://schemas.microsoft.com/office/drawing/2015/9/8/chartex" xmlns:cx2="http://schemas.microsoft.com/office/drawing/2015/10/21/chartex" xmlns:cx3="http://schemas.microsoft.com/office/drawing/2016/5/9/chartex" xmlns:cx4="http://schemas.microsoft.com/office/drawing/2016/5/10/chartex" xmlns:cx5="http://schemas.microsoft.com/office/drawing/2016/5/11/chartex" xmlns:cx6="http://schemas.microsoft.com/office/drawing/2016/5/12/chartex" xmlns:cx7="http://schemas.microsoft.com/office/drawing/2016/5/13/chartex" xmlns:cx8="http://schemas.microsoft.com/office/drawing/2016/5/14/chartex" xmlns:mc="http://schemas.openxmlformats.org/markup-compatibility/2006" xmlns:aink="http://schemas.microsoft.com/office/drawing/2016/ink" xmlns:am3d="http://schemas.microsoft.com/office/drawing/2017/model3d" xmlns:o="urn:schemas-microsoft-com:office:office" xmlns:r="http://schemas.openxmlformats.org/officeDocument/2006/relationships" xmlns:m="http://schemas.openxmlformats.org/officeDocument/2006/math" xmlns:v="urn:schemas-microsoft-com:vml" xmlns:wp14="http://schemas.microsoft.com/office/word/2010/wordprocessingDrawing" xmlns:wp="http://schemas.openxmlformats.org/drawingml/2006/wordprocessingDrawing" xmlns:w10="urn:schemas-microsoft-com:office:word" xmlns:w="http://schemas.openxmlformats.org/wordprocessingml/2006/main" xmlns:w14="http://schemas.microsoft.com/office/word/2010/wordml" xmlns:w15="http://schemas.microsoft.com/office/word/2012/wordml" xmlns:w16cex="http://schemas.microsoft.com/office/word/2018/wordml/cex" xmlns:w16cid="http://schemas.microsoft.com/office/word/2016/wordml/cid" xmlns:w16="http://schemas.microsoft.com/office/word/2018/wordml" xmlns:w16sdtdh="http://schemas.microsoft.com/office/word/2020/wordml/sdtdatahash" xmlns:w16se="http://schemas.microsoft.com/office/word/2015/wordml/symex" xmlns:wpg="http://schemas.microsoft.com/office/word/2010/wordprocessingGroup" xmlns:wpi="http://schemas.microsoft.com/office/word/2010/wordprocessingInk" xmlns:wne="http://schemas.microsoft.com/office/word/2006/wordml" xmlns:wps="http://schemas.microsoft.com/office/word/2010/wordprocessingShape" mc:Ignorable="w14 w15 w16se w16cid w16 w16cex w16sdtdh wp14">
+<w:ftr xmlns:wpc="http://schemas.microsoft.com/office/word/2010/wordprocessingCanvas" xmlns:cx="http://schemas.microsoft.com/office/drawing/2014/chartex" xmlns:cx1="http://schemas.microsoft.com/office/drawing/2015/9/8/chartex" xmlns:cx2="http://schemas.microsoft.com/office/drawing/2015/10/21/chartex" xmlns:cx3="http://schemas.microsoft.com/office/drawing/2016/5/9/chartex" xmlns:cx4="http://schemas.microsoft.com/office/drawing/2016/5/10/chartex" xmlns:cx5="http://schemas.microsoft.com/office/drawing/2016/5/11/chartex" xmlns:cx6="http://schemas.microsoft.com/office/drawing/2016/5/12/chartex" xmlns:cx7="http://schemas.microsoft.com/office/drawing/2016/5/13/chartex" xmlns:cx8="http://schemas.microsoft.com/office/drawing/2016/5/14/chartex" xmlns:mc="http://schemas.openxmlformats.org/markup-compatibility/2006" xmlns:aink="http://schemas.microsoft.com/office/drawing/2016/ink" xmlns:am3d="http://schemas.microsoft.com/office/drawing/2017/model3d" xmlns:o="urn:schemas-microsoft-com:office:office" xmlns:oel="http://schemas.microsoft.com/office/2019/extlst" xmlns:r="http://schemas.openxmlformats.org/officeDocument/2006/relationships" xmlns:m="http://schemas.openxmlformats.org/officeDocument/2006/math" xmlns:v="urn:schemas-microsoft-com:vml" xmlns:wp14="http://schemas.microsoft.com/office/word/2010/wordprocessingDrawing" xmlns:wp="http://schemas.openxmlformats.org/drawingml/2006/wordprocessingDrawing" xmlns:w10="urn:schemas-microsoft-com:office:word" xmlns:w="http://schemas.openxmlformats.org/wordprocessingml/2006/main" xmlns:w14="http://schemas.microsoft.com/office/word/2010/wordml" xmlns:w15="http://schemas.microsoft.com/office/word/2012/wordml" xmlns:w16cex="http://schemas.microsoft.com/office/word/2018/wordml/cex" xmlns:w16cid="http://schemas.microsoft.com/office/word/2016/wordml/cid" xmlns:w16="http://schemas.microsoft.com/office/word/2018/wordml" xmlns:w16sdtdh="http://schemas.microsoft.com/office/word/2020/wordml/sdtdatahash" xmlns:w16se="http://schemas.microsoft.com/office/word/2015/wordml/symex" xmlns:wpg="http://schemas.microsoft.com/office/word/2010/wordprocessingGroup" xmlns:wpi="http://schemas.microsoft.com/office/word/2010/wordprocessingInk" xmlns:wne="http://schemas.microsoft.com/office/word/2006/wordml" xmlns:wps="http://schemas.microsoft.com/office/word/2010/wordprocessingShape" mc:Ignorable="w14 w15 w16se w16cid w16 w16cex w16sdtdh wp14">
   <w:p>
     <w:pPr>
       <w:pBdr>
@@ -21918,7 +21998,7 @@
 </file>
 
 <file path=word/footnotes.xml><?xml version="1.0" encoding="utf-8"?>
-<w:footnotes xmlns:wpc="http://schemas.microsoft.com/office/word/2010/wordprocessingCanvas" xmlns:cx="http://schemas.microsoft.com/office/drawing/2014/chartex" xmlns:cx1="http://schemas.microsoft.com/office/drawing/2015/9/8/chartex" xmlns:cx2="http://schemas.microsoft.com/office/drawing/2015/10/21/chartex" xmlns:cx3="http://schemas.microsoft.com/office/drawing/2016/5/9/chartex" xmlns:cx4="http://schemas.microsoft.com/office/drawing/2016/5/10/chartex" xmlns:cx5="http://schemas.microsoft.com/office/drawing/2016/5/11/chartex" xmlns:cx6="http://schemas.microsoft.com/office/drawing/2016/5/12/chartex" xmlns:cx7="http://schemas.microsoft.com/office/drawing/2016/5/13/chartex" xmlns:cx8="http://schemas.microsoft.com/office/drawing/2016/5/14/chartex" xmlns:mc="http://schemas.openxmlformats.org/markup-compatibility/2006" xmlns:aink="http://schemas.microsoft.com/office/drawing/2016/ink" xmlns:am3d="http://schemas.microsoft.com/office/drawing/2017/model3d" xmlns:o="urn:schemas-microsoft-com:office:office" xmlns:r="http://schemas.openxmlformats.org/officeDocument/2006/relationships" xmlns:m="http://schemas.openxmlformats.org/officeDocument/2006/math" xmlns:v="urn:schemas-microsoft-com:vml" xmlns:wp14="http://schemas.microsoft.com/office/word/2010/wordprocessingDrawing" xmlns:wp="http://schemas.openxmlformats.org/drawingml/2006/wordprocessingDrawing" xmlns:w10="urn:schemas-microsoft-com:office:word" xmlns:w="http://schemas.openxmlformats.org/wordprocessingml/2006/main" xmlns:w14="http://schemas.microsoft.com/office/word/2010/wordml" xmlns:w15="http://schemas.microsoft.com/office/word/2012/wordml" xmlns:w16cex="http://schemas.microsoft.com/office/word/2018/wordml/cex" xmlns:w16cid="http://schemas.microsoft.com/office/word/2016/wordml/cid" xmlns:w16="http://schemas.microsoft.com/office/word/2018/wordml" xmlns:w16sdtdh="http://schemas.microsoft.com/office/word/2020/wordml/sdtdatahash" xmlns:w16se="http://schemas.microsoft.com/office/word/2015/wordml/symex" xmlns:wpg="http://schemas.microsoft.com/office/word/2010/wordprocessingGroup" xmlns:wpi="http://schemas.microsoft.com/office/word/2010/wordprocessingInk" xmlns:wne="http://schemas.microsoft.com/office/word/2006/wordml" xmlns:wps="http://schemas.microsoft.com/office/word/2010/wordprocessingShape" mc:Ignorable="w14 w15 w16se w16cid w16 w16cex w16sdtdh wp14">
+<w:footnotes xmlns:wpc="http://schemas.microsoft.com/office/word/2010/wordprocessingCanvas" xmlns:cx="http://schemas.microsoft.com/office/drawing/2014/chartex" xmlns:cx1="http://schemas.microsoft.com/office/drawing/2015/9/8/chartex" xmlns:cx2="http://schemas.microsoft.com/office/drawing/2015/10/21/chartex" xmlns:cx3="http://schemas.microsoft.com/office/drawing/2016/5/9/chartex" xmlns:cx4="http://schemas.microsoft.com/office/drawing/2016/5/10/chartex" xmlns:cx5="http://schemas.microsoft.com/office/drawing/2016/5/11/chartex" xmlns:cx6="http://schemas.microsoft.com/office/drawing/2016/5/12/chartex" xmlns:cx7="http://schemas.microsoft.com/office/drawing/2016/5/13/chartex" xmlns:cx8="http://schemas.microsoft.com/office/drawing/2016/5/14/chartex" xmlns:mc="http://schemas.openxmlformats.org/markup-compatibility/2006" xmlns:aink="http://schemas.microsoft.com/office/drawing/2016/ink" xmlns:am3d="http://schemas.microsoft.com/office/drawing/2017/model3d" xmlns:o="urn:schemas-microsoft-com:office:office" xmlns:oel="http://schemas.microsoft.com/office/2019/extlst" xmlns:r="http://schemas.openxmlformats.org/officeDocument/2006/relationships" xmlns:m="http://schemas.openxmlformats.org/officeDocument/2006/math" xmlns:v="urn:schemas-microsoft-com:vml" xmlns:wp14="http://schemas.microsoft.com/office/word/2010/wordprocessingDrawing" xmlns:wp="http://schemas.openxmlformats.org/drawingml/2006/wordprocessingDrawing" xmlns:w10="urn:schemas-microsoft-com:office:word" xmlns:w="http://schemas.openxmlformats.org/wordprocessingml/2006/main" xmlns:w14="http://schemas.microsoft.com/office/word/2010/wordml" xmlns:w15="http://schemas.microsoft.com/office/word/2012/wordml" xmlns:w16cex="http://schemas.microsoft.com/office/word/2018/wordml/cex" xmlns:w16cid="http://schemas.microsoft.com/office/word/2016/wordml/cid" xmlns:w16="http://schemas.microsoft.com/office/word/2018/wordml" xmlns:w16sdtdh="http://schemas.microsoft.com/office/word/2020/wordml/sdtdatahash" xmlns:w16se="http://schemas.microsoft.com/office/word/2015/wordml/symex" xmlns:wpg="http://schemas.microsoft.com/office/word/2010/wordprocessingGroup" xmlns:wpi="http://schemas.microsoft.com/office/word/2010/wordprocessingInk" xmlns:wne="http://schemas.microsoft.com/office/word/2006/wordml" xmlns:wps="http://schemas.microsoft.com/office/word/2010/wordprocessingShape" mc:Ignorable="w14 w15 w16se w16cid w16 w16cex w16sdtdh wp14">
   <w:footnote w:type="separator" w:id="-1">
     <w:p>
       <w:pPr>
@@ -21943,7 +22023,7 @@
 </file>
 
 <file path=word/numbering.xml><?xml version="1.0" encoding="utf-8"?>
-<w:numbering xmlns:wpc="http://schemas.microsoft.com/office/word/2010/wordprocessingCanvas" xmlns:cx="http://schemas.microsoft.com/office/drawing/2014/chartex" xmlns:cx1="http://schemas.microsoft.com/office/drawing/2015/9/8/chartex" xmlns:cx2="http://schemas.microsoft.com/office/drawing/2015/10/21/chartex" xmlns:cx3="http://schemas.microsoft.com/office/drawing/2016/5/9/chartex" xmlns:cx4="http://schemas.microsoft.com/office/drawing/2016/5/10/chartex" xmlns:cx5="http://schemas.microsoft.com/office/drawing/2016/5/11/chartex" xmlns:cx6="http://schemas.microsoft.com/office/drawing/2016/5/12/chartex" xmlns:cx7="http://schemas.microsoft.com/office/drawing/2016/5/13/chartex" xmlns:cx8="http://schemas.microsoft.com/office/drawing/2016/5/14/chartex" xmlns:mc="http://schemas.openxmlformats.org/markup-compatibility/2006" xmlns:aink="http://schemas.microsoft.com/office/drawing/2016/ink" xmlns:am3d="http://schemas.microsoft.com/office/drawing/2017/model3d" xmlns:o="urn:schemas-microsoft-com:office:office" xmlns:r="http://schemas.openxmlformats.org/officeDocument/2006/relationships" xmlns:m="http://schemas.openxmlformats.org/officeDocument/2006/math" xmlns:v="urn:schemas-microsoft-com:vml" xmlns:wp14="http://schemas.microsoft.com/office/word/2010/wordprocessingDrawing" xmlns:wp="http://schemas.openxmlformats.org/drawingml/2006/wordprocessingDrawing" xmlns:w10="urn:schemas-microsoft-com:office:word" xmlns:w="http://schemas.openxmlformats.org/wordprocessingml/2006/main" xmlns:w14="http://schemas.microsoft.com/office/word/2010/wordml" xmlns:w15="http://schemas.microsoft.com/office/word/2012/wordml" xmlns:w16cex="http://schemas.microsoft.com/office/word/2018/wordml/cex" xmlns:w16cid="http://schemas.microsoft.com/office/word/2016/wordml/cid" xmlns:w16="http://schemas.microsoft.com/office/word/2018/wordml" xmlns:w16sdtdh="http://schemas.microsoft.com/office/word/2020/wordml/sdtdatahash" xmlns:w16se="http://schemas.microsoft.com/office/word/2015/wordml/symex" xmlns:wpg="http://schemas.microsoft.com/office/word/2010/wordprocessingGroup" xmlns:wpi="http://schemas.microsoft.com/office/word/2010/wordprocessingInk" xmlns:wne="http://schemas.microsoft.com/office/word/2006/wordml" xmlns:wps="http://schemas.microsoft.com/office/word/2010/wordprocessingShape" mc:Ignorable="w14 w15 w16se w16cid w16 w16cex w16sdtdh wp14">
+<w:numbering xmlns:wpc="http://schemas.microsoft.com/office/word/2010/wordprocessingCanvas" xmlns:cx="http://schemas.microsoft.com/office/drawing/2014/chartex" xmlns:cx1="http://schemas.microsoft.com/office/drawing/2015/9/8/chartex" xmlns:cx2="http://schemas.microsoft.com/office/drawing/2015/10/21/chartex" xmlns:cx3="http://schemas.microsoft.com/office/drawing/2016/5/9/chartex" xmlns:cx4="http://schemas.microsoft.com/office/drawing/2016/5/10/chartex" xmlns:cx5="http://schemas.microsoft.com/office/drawing/2016/5/11/chartex" xmlns:cx6="http://schemas.microsoft.com/office/drawing/2016/5/12/chartex" xmlns:cx7="http://schemas.microsoft.com/office/drawing/2016/5/13/chartex" xmlns:cx8="http://schemas.microsoft.com/office/drawing/2016/5/14/chartex" xmlns:mc="http://schemas.openxmlformats.org/markup-compatibility/2006" xmlns:aink="http://schemas.microsoft.com/office/drawing/2016/ink" xmlns:am3d="http://schemas.microsoft.com/office/drawing/2017/model3d" xmlns:o="urn:schemas-microsoft-com:office:office" xmlns:oel="http://schemas.microsoft.com/office/2019/extlst" xmlns:r="http://schemas.openxmlformats.org/officeDocument/2006/relationships" xmlns:m="http://schemas.openxmlformats.org/officeDocument/2006/math" xmlns:v="urn:schemas-microsoft-com:vml" xmlns:wp14="http://schemas.microsoft.com/office/word/2010/wordprocessingDrawing" xmlns:wp="http://schemas.openxmlformats.org/drawingml/2006/wordprocessingDrawing" xmlns:w10="urn:schemas-microsoft-com:office:word" xmlns:w="http://schemas.openxmlformats.org/wordprocessingml/2006/main" xmlns:w14="http://schemas.microsoft.com/office/word/2010/wordml" xmlns:w15="http://schemas.microsoft.com/office/word/2012/wordml" xmlns:w16cex="http://schemas.microsoft.com/office/word/2018/wordml/cex" xmlns:w16cid="http://schemas.microsoft.com/office/word/2016/wordml/cid" xmlns:w16="http://schemas.microsoft.com/office/word/2018/wordml" xmlns:w16sdtdh="http://schemas.microsoft.com/office/word/2020/wordml/sdtdatahash" xmlns:w16se="http://schemas.microsoft.com/office/word/2015/wordml/symex" xmlns:wpg="http://schemas.microsoft.com/office/word/2010/wordprocessingGroup" xmlns:wpi="http://schemas.microsoft.com/office/word/2010/wordprocessingInk" xmlns:wne="http://schemas.microsoft.com/office/word/2006/wordml" xmlns:wps="http://schemas.microsoft.com/office/word/2010/wordprocessingShape" mc:Ignorable="w14 w15 w16se w16cid w16 w16cex w16sdtdh wp14">
   <w:abstractNum w:abstractNumId="0" w15:restartNumberingAfterBreak="0">
     <w:nsid w:val="031C0359"/>
     <w:multiLevelType w:val="multilevel"/>
@@ -23580,55 +23660,55 @@
       </w:pPr>
     </w:lvl>
   </w:abstractNum>
-  <w:num w:numId="1">
+  <w:num w:numId="1" w16cid:durableId="1730306781">
     <w:abstractNumId w:val="6"/>
   </w:num>
-  <w:num w:numId="2">
+  <w:num w:numId="2" w16cid:durableId="1339120900">
     <w:abstractNumId w:val="12"/>
   </w:num>
-  <w:num w:numId="3">
+  <w:num w:numId="3" w16cid:durableId="94980317">
     <w:abstractNumId w:val="13"/>
   </w:num>
-  <w:num w:numId="4">
+  <w:num w:numId="4" w16cid:durableId="1088422628">
     <w:abstractNumId w:val="15"/>
   </w:num>
-  <w:num w:numId="5">
+  <w:num w:numId="5" w16cid:durableId="2103839774">
     <w:abstractNumId w:val="4"/>
   </w:num>
-  <w:num w:numId="6">
+  <w:num w:numId="6" w16cid:durableId="1869564686">
     <w:abstractNumId w:val="1"/>
   </w:num>
-  <w:num w:numId="7">
+  <w:num w:numId="7" w16cid:durableId="741298272">
     <w:abstractNumId w:val="5"/>
   </w:num>
-  <w:num w:numId="8">
+  <w:num w:numId="8" w16cid:durableId="294071362">
     <w:abstractNumId w:val="7"/>
   </w:num>
-  <w:num w:numId="9">
+  <w:num w:numId="9" w16cid:durableId="1862627238">
     <w:abstractNumId w:val="10"/>
   </w:num>
-  <w:num w:numId="10">
+  <w:num w:numId="10" w16cid:durableId="1946382608">
     <w:abstractNumId w:val="8"/>
   </w:num>
-  <w:num w:numId="11">
+  <w:num w:numId="11" w16cid:durableId="1637301379">
     <w:abstractNumId w:val="11"/>
   </w:num>
-  <w:num w:numId="12">
+  <w:num w:numId="12" w16cid:durableId="916208283">
     <w:abstractNumId w:val="9"/>
   </w:num>
-  <w:num w:numId="13">
+  <w:num w:numId="13" w16cid:durableId="1042284909">
     <w:abstractNumId w:val="16"/>
   </w:num>
-  <w:num w:numId="14">
+  <w:num w:numId="14" w16cid:durableId="1124348056">
     <w:abstractNumId w:val="14"/>
   </w:num>
-  <w:num w:numId="15">
+  <w:num w:numId="15" w16cid:durableId="1145001750">
     <w:abstractNumId w:val="0"/>
   </w:num>
-  <w:num w:numId="16">
+  <w:num w:numId="16" w16cid:durableId="1968780980">
     <w:abstractNumId w:val="3"/>
   </w:num>
-  <w:num w:numId="17">
+  <w:num w:numId="17" w16cid:durableId="813106758">
     <w:abstractNumId w:val="2"/>
   </w:num>
 </w:numbering>
@@ -24034,11 +24114,11 @@
     <w:qFormat/>
     <w:rsid w:val="00691E3E"/>
   </w:style>
-  <w:style w:type="paragraph" w:styleId="Heading1">
+  <w:style w:type="paragraph" w:styleId="Balk1">
     <w:name w:val="heading 1"/>
     <w:basedOn w:val="Normal"/>
     <w:next w:val="Normal"/>
-    <w:link w:val="Heading1Char"/>
+    <w:link w:val="Balk1Char"/>
     <w:uiPriority w:val="9"/>
     <w:qFormat/>
     <w:rsid w:val="00691E3E"/>
@@ -24055,11 +24135,11 @@
       <w:szCs w:val="32"/>
     </w:rPr>
   </w:style>
-  <w:style w:type="paragraph" w:styleId="Heading2">
+  <w:style w:type="paragraph" w:styleId="Balk2">
     <w:name w:val="heading 2"/>
     <w:basedOn w:val="Normal"/>
     <w:next w:val="Normal"/>
-    <w:link w:val="Heading2Char"/>
+    <w:link w:val="Balk2Char"/>
     <w:uiPriority w:val="9"/>
     <w:unhideWhenUsed/>
     <w:qFormat/>
@@ -24077,11 +24157,11 @@
       <w:szCs w:val="26"/>
     </w:rPr>
   </w:style>
-  <w:style w:type="paragraph" w:styleId="Heading3">
+  <w:style w:type="paragraph" w:styleId="Balk3">
     <w:name w:val="heading 3"/>
     <w:basedOn w:val="Normal"/>
     <w:next w:val="Normal"/>
-    <w:link w:val="Heading3Char"/>
+    <w:link w:val="Balk3Char"/>
     <w:uiPriority w:val="9"/>
     <w:unhideWhenUsed/>
     <w:qFormat/>
@@ -24099,11 +24179,11 @@
       <w:szCs w:val="24"/>
     </w:rPr>
   </w:style>
-  <w:style w:type="paragraph" w:styleId="Heading4">
+  <w:style w:type="paragraph" w:styleId="Balk4">
     <w:name w:val="heading 4"/>
     <w:basedOn w:val="Normal"/>
     <w:next w:val="Normal"/>
-    <w:link w:val="Heading4Char"/>
+    <w:link w:val="Balk4Char"/>
     <w:uiPriority w:val="9"/>
     <w:unhideWhenUsed/>
     <w:qFormat/>
@@ -24120,11 +24200,11 @@
       <w:iCs/>
     </w:rPr>
   </w:style>
-  <w:style w:type="paragraph" w:styleId="Heading5">
+  <w:style w:type="paragraph" w:styleId="Balk5">
     <w:name w:val="heading 5"/>
     <w:basedOn w:val="Normal"/>
     <w:next w:val="Normal"/>
-    <w:link w:val="Heading5Char"/>
+    <w:link w:val="Balk5Char"/>
     <w:uiPriority w:val="9"/>
     <w:unhideWhenUsed/>
     <w:qFormat/>
@@ -24141,7 +24221,7 @@
       <w:i/>
     </w:rPr>
   </w:style>
-  <w:style w:type="paragraph" w:styleId="Heading6">
+  <w:style w:type="paragraph" w:styleId="Balk6">
     <w:name w:val="heading 6"/>
     <w:basedOn w:val="Normal"/>
     <w:next w:val="Normal"/>
@@ -24161,13 +24241,13 @@
       <w:szCs w:val="20"/>
     </w:rPr>
   </w:style>
-  <w:style w:type="character" w:default="1" w:styleId="DefaultParagraphFont">
+  <w:style w:type="character" w:default="1" w:styleId="VarsaylanParagrafYazTipi">
     <w:name w:val="Default Paragraph Font"/>
     <w:uiPriority w:val="1"/>
     <w:semiHidden/>
     <w:unhideWhenUsed/>
   </w:style>
-  <w:style w:type="table" w:default="1" w:styleId="TableNormal">
+  <w:style w:type="table" w:default="1" w:styleId="NormalTablo">
     <w:name w:val="Normal Table"/>
     <w:uiPriority w:val="99"/>
     <w:semiHidden/>
@@ -24182,7 +24262,7 @@
       </w:tblCellMar>
     </w:tblPr>
   </w:style>
-  <w:style w:type="numbering" w:default="1" w:styleId="NoList">
+  <w:style w:type="numbering" w:default="1" w:styleId="ListeYok">
     <w:name w:val="No List"/>
     <w:uiPriority w:val="99"/>
     <w:semiHidden/>
@@ -24199,7 +24279,7 @@
       </w:tblCellMar>
     </w:tblPr>
   </w:style>
-  <w:style w:type="paragraph" w:styleId="Title">
+  <w:style w:type="paragraph" w:styleId="KonuBal">
     <w:name w:val="Title"/>
     <w:basedOn w:val="Normal"/>
     <w:next w:val="Normal"/>
@@ -24216,10 +24296,10 @@
       <w:szCs w:val="72"/>
     </w:rPr>
   </w:style>
-  <w:style w:type="character" w:customStyle="1" w:styleId="Heading1Char">
-    <w:name w:val="Heading 1 Char"/>
-    <w:basedOn w:val="DefaultParagraphFont"/>
-    <w:link w:val="Heading1"/>
+  <w:style w:type="character" w:customStyle="1" w:styleId="Balk1Char">
+    <w:name w:val="Başlık 1 Char"/>
+    <w:basedOn w:val="VarsaylanParagrafYazTipi"/>
+    <w:link w:val="Balk1"/>
     <w:uiPriority w:val="9"/>
     <w:rsid w:val="00691E3E"/>
     <w:rPr>
@@ -24229,10 +24309,10 @@
       <w:szCs w:val="32"/>
     </w:rPr>
   </w:style>
-  <w:style w:type="character" w:customStyle="1" w:styleId="Heading2Char">
-    <w:name w:val="Heading 2 Char"/>
-    <w:basedOn w:val="DefaultParagraphFont"/>
-    <w:link w:val="Heading2"/>
+  <w:style w:type="character" w:customStyle="1" w:styleId="Balk2Char">
+    <w:name w:val="Başlık 2 Char"/>
+    <w:basedOn w:val="VarsaylanParagrafYazTipi"/>
+    <w:link w:val="Balk2"/>
     <w:uiPriority w:val="9"/>
     <w:rsid w:val="009F3DD7"/>
     <w:rPr>
@@ -24242,9 +24322,9 @@
       <w:szCs w:val="26"/>
     </w:rPr>
   </w:style>
-  <w:style w:type="table" w:styleId="TableGrid">
+  <w:style w:type="table" w:styleId="TabloKlavuzu">
     <w:name w:val="Table Grid"/>
-    <w:basedOn w:val="TableNormal"/>
+    <w:basedOn w:val="NormalTablo"/>
     <w:uiPriority w:val="39"/>
     <w:rsid w:val="00691E3E"/>
     <w:pPr>
@@ -24261,7 +24341,7 @@
       </w:tblBorders>
     </w:tblPr>
   </w:style>
-  <w:style w:type="paragraph" w:styleId="ListParagraph">
+  <w:style w:type="paragraph" w:styleId="ListeParagraf">
     <w:name w:val="List Paragraph"/>
     <w:basedOn w:val="Normal"/>
     <w:uiPriority w:val="34"/>
@@ -24272,10 +24352,10 @@
       <w:contextualSpacing/>
     </w:pPr>
   </w:style>
-  <w:style w:type="character" w:customStyle="1" w:styleId="Heading3Char">
-    <w:name w:val="Heading 3 Char"/>
-    <w:basedOn w:val="DefaultParagraphFont"/>
-    <w:link w:val="Heading3"/>
+  <w:style w:type="character" w:customStyle="1" w:styleId="Balk3Char">
+    <w:name w:val="Başlık 3 Char"/>
+    <w:basedOn w:val="VarsaylanParagrafYazTipi"/>
+    <w:link w:val="Balk3"/>
     <w:uiPriority w:val="9"/>
     <w:rsid w:val="00485BE4"/>
     <w:rPr>
@@ -24285,10 +24365,10 @@
       <w:szCs w:val="24"/>
     </w:rPr>
   </w:style>
-  <w:style w:type="paragraph" w:styleId="Header">
+  <w:style w:type="paragraph" w:styleId="stBilgi">
     <w:name w:val="header"/>
     <w:basedOn w:val="Normal"/>
-    <w:link w:val="HeaderChar"/>
+    <w:link w:val="stBilgiChar"/>
     <w:uiPriority w:val="99"/>
     <w:unhideWhenUsed/>
     <w:rsid w:val="002214F5"/>
@@ -24300,17 +24380,17 @@
       <w:spacing w:after="0" w:line="240" w:lineRule="auto"/>
     </w:pPr>
   </w:style>
-  <w:style w:type="character" w:customStyle="1" w:styleId="HeaderChar">
-    <w:name w:val="Header Char"/>
-    <w:basedOn w:val="DefaultParagraphFont"/>
-    <w:link w:val="Header"/>
+  <w:style w:type="character" w:customStyle="1" w:styleId="stBilgiChar">
+    <w:name w:val="Üst Bilgi Char"/>
+    <w:basedOn w:val="VarsaylanParagrafYazTipi"/>
+    <w:link w:val="stBilgi"/>
     <w:uiPriority w:val="99"/>
     <w:rsid w:val="002214F5"/>
   </w:style>
-  <w:style w:type="paragraph" w:styleId="Footer">
+  <w:style w:type="paragraph" w:styleId="AltBilgi">
     <w:name w:val="footer"/>
     <w:basedOn w:val="Normal"/>
-    <w:link w:val="FooterChar"/>
+    <w:link w:val="AltBilgiChar"/>
     <w:uiPriority w:val="99"/>
     <w:unhideWhenUsed/>
     <w:rsid w:val="002214F5"/>
@@ -24322,24 +24402,24 @@
       <w:spacing w:after="0" w:line="240" w:lineRule="auto"/>
     </w:pPr>
   </w:style>
-  <w:style w:type="character" w:customStyle="1" w:styleId="FooterChar">
-    <w:name w:val="Footer Char"/>
-    <w:basedOn w:val="DefaultParagraphFont"/>
-    <w:link w:val="Footer"/>
+  <w:style w:type="character" w:customStyle="1" w:styleId="AltBilgiChar">
+    <w:name w:val="Alt Bilgi Char"/>
+    <w:basedOn w:val="VarsaylanParagrafYazTipi"/>
+    <w:link w:val="AltBilgi"/>
     <w:uiPriority w:val="99"/>
     <w:rsid w:val="002214F5"/>
   </w:style>
-  <w:style w:type="character" w:styleId="PageNumber">
+  <w:style w:type="character" w:styleId="SayfaNumaras">
     <w:name w:val="page number"/>
-    <w:basedOn w:val="DefaultParagraphFont"/>
+    <w:basedOn w:val="VarsaylanParagrafYazTipi"/>
     <w:uiPriority w:val="99"/>
     <w:semiHidden/>
     <w:unhideWhenUsed/>
     <w:rsid w:val="005B1875"/>
   </w:style>
-  <w:style w:type="paragraph" w:styleId="TOCHeading">
+  <w:style w:type="paragraph" w:styleId="TBal">
     <w:name w:val="TOC Heading"/>
-    <w:basedOn w:val="Heading1"/>
+    <w:basedOn w:val="Balk1"/>
     <w:next w:val="Normal"/>
     <w:uiPriority w:val="39"/>
     <w:unhideWhenUsed/>
@@ -24356,7 +24436,7 @@
       <w:szCs w:val="28"/>
     </w:rPr>
   </w:style>
-  <w:style w:type="paragraph" w:styleId="TOC2">
+  <w:style w:type="paragraph" w:styleId="T2">
     <w:name w:val="toc 2"/>
     <w:basedOn w:val="Normal"/>
     <w:next w:val="Normal"/>
@@ -24376,7 +24456,7 @@
       <w:szCs w:val="20"/>
     </w:rPr>
   </w:style>
-  <w:style w:type="paragraph" w:styleId="TOC1">
+  <w:style w:type="paragraph" w:styleId="T1">
     <w:name w:val="toc 1"/>
     <w:basedOn w:val="Normal"/>
     <w:next w:val="Normal"/>
@@ -24395,7 +24475,7 @@
       <w:szCs w:val="20"/>
     </w:rPr>
   </w:style>
-  <w:style w:type="paragraph" w:styleId="TOC3">
+  <w:style w:type="paragraph" w:styleId="T3">
     <w:name w:val="toc 3"/>
     <w:basedOn w:val="Normal"/>
     <w:next w:val="Normal"/>
@@ -24413,7 +24493,7 @@
       <w:szCs w:val="20"/>
     </w:rPr>
   </w:style>
-  <w:style w:type="paragraph" w:styleId="TOC4">
+  <w:style w:type="paragraph" w:styleId="T4">
     <w:name w:val="toc 4"/>
     <w:basedOn w:val="Normal"/>
     <w:next w:val="Normal"/>
@@ -24431,7 +24511,7 @@
       <w:szCs w:val="20"/>
     </w:rPr>
   </w:style>
-  <w:style w:type="paragraph" w:styleId="TOC5">
+  <w:style w:type="paragraph" w:styleId="T5">
     <w:name w:val="toc 5"/>
     <w:basedOn w:val="Normal"/>
     <w:next w:val="Normal"/>
@@ -24449,7 +24529,7 @@
       <w:szCs w:val="20"/>
     </w:rPr>
   </w:style>
-  <w:style w:type="paragraph" w:styleId="TOC6">
+  <w:style w:type="paragraph" w:styleId="T6">
     <w:name w:val="toc 6"/>
     <w:basedOn w:val="Normal"/>
     <w:next w:val="Normal"/>
@@ -24467,7 +24547,7 @@
       <w:szCs w:val="20"/>
     </w:rPr>
   </w:style>
-  <w:style w:type="paragraph" w:styleId="TOC7">
+  <w:style w:type="paragraph" w:styleId="T7">
     <w:name w:val="toc 7"/>
     <w:basedOn w:val="Normal"/>
     <w:next w:val="Normal"/>
@@ -24485,7 +24565,7 @@
       <w:szCs w:val="20"/>
     </w:rPr>
   </w:style>
-  <w:style w:type="paragraph" w:styleId="TOC8">
+  <w:style w:type="paragraph" w:styleId="T8">
     <w:name w:val="toc 8"/>
     <w:basedOn w:val="Normal"/>
     <w:next w:val="Normal"/>
@@ -24503,7 +24583,7 @@
       <w:szCs w:val="20"/>
     </w:rPr>
   </w:style>
-  <w:style w:type="paragraph" w:styleId="TOC9">
+  <w:style w:type="paragraph" w:styleId="T9">
     <w:name w:val="toc 9"/>
     <w:basedOn w:val="Normal"/>
     <w:next w:val="Normal"/>
@@ -24521,9 +24601,9 @@
       <w:szCs w:val="20"/>
     </w:rPr>
   </w:style>
-  <w:style w:type="character" w:styleId="Hyperlink">
+  <w:style w:type="character" w:styleId="Kpr">
     <w:name w:val="Hyperlink"/>
-    <w:basedOn w:val="DefaultParagraphFont"/>
+    <w:basedOn w:val="VarsaylanParagrafYazTipi"/>
     <w:uiPriority w:val="99"/>
     <w:unhideWhenUsed/>
     <w:rsid w:val="00F71EBE"/>
@@ -24532,10 +24612,10 @@
       <w:u w:val="single"/>
     </w:rPr>
   </w:style>
-  <w:style w:type="character" w:customStyle="1" w:styleId="Heading4Char">
-    <w:name w:val="Heading 4 Char"/>
-    <w:basedOn w:val="DefaultParagraphFont"/>
-    <w:link w:val="Heading4"/>
+  <w:style w:type="character" w:customStyle="1" w:styleId="Balk4Char">
+    <w:name w:val="Başlık 4 Char"/>
+    <w:basedOn w:val="VarsaylanParagrafYazTipi"/>
+    <w:link w:val="Balk4"/>
     <w:uiPriority w:val="9"/>
     <w:rsid w:val="002927D7"/>
     <w:rPr>
@@ -24544,10 +24624,10 @@
       <w:iCs/>
     </w:rPr>
   </w:style>
-  <w:style w:type="character" w:customStyle="1" w:styleId="Heading5Char">
-    <w:name w:val="Heading 5 Char"/>
-    <w:basedOn w:val="DefaultParagraphFont"/>
-    <w:link w:val="Heading5"/>
+  <w:style w:type="character" w:customStyle="1" w:styleId="Balk5Char">
+    <w:name w:val="Başlık 5 Char"/>
+    <w:basedOn w:val="VarsaylanParagrafYazTipi"/>
+    <w:link w:val="Balk5"/>
     <w:uiPriority w:val="9"/>
     <w:rsid w:val="00440A17"/>
     <w:rPr>
@@ -24556,7 +24636,7 @@
       <w:i/>
     </w:rPr>
   </w:style>
-  <w:style w:type="paragraph" w:styleId="Subtitle">
+  <w:style w:type="paragraph" w:styleId="Altyaz">
     <w:name w:val="Subtitle"/>
     <w:basedOn w:val="Normal"/>
     <w:next w:val="Normal"/>
@@ -24813,9 +24893,9 @@
       <w:lang w:val="tr-TR"/>
     </w:rPr>
   </w:style>
-  <w:style w:type="character" w:styleId="UnresolvedMention">
+  <w:style w:type="character" w:styleId="zmlenmeyenBahsetme">
     <w:name w:val="Unresolved Mention"/>
-    <w:basedOn w:val="DefaultParagraphFont"/>
+    <w:basedOn w:val="VarsaylanParagrafYazTipi"/>
     <w:uiPriority w:val="99"/>
     <w:semiHidden/>
     <w:unhideWhenUsed/>
@@ -25124,28 +25204,28 @@
 </file>
 
 <file path=customXml/item1.xml><?xml version="1.0" encoding="utf-8"?>
+<b:Sources xmlns:b="http://schemas.openxmlformats.org/officeDocument/2006/bibliography" xmlns="http://schemas.openxmlformats.org/officeDocument/2006/bibliography" SelectedStyle="/APASixthEditionOfficeOnline.xsl" StyleName="APA" Version="6"/>
+</file>
+
+<file path=customXml/item2.xml><?xml version="1.0" encoding="utf-8"?>
 <go:gDocsCustomXmlDataStorage xmlns:go="http://customooxmlschemas.google.com/" xmlns:r="http://schemas.openxmlformats.org/officeDocument/2006/relationships">
   <go:docsCustomData xmlns:go="http://customooxmlschemas.google.com/" roundtripDataSignature="AMtx7mgWbxe+jTRbU0dotNZy4+nfxMIEuw==">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</go:docsCustomData>
 </go:gDocsCustomXmlDataStorage>
 </file>
 
-<file path=customXml/item2.xml><?xml version="1.0" encoding="utf-8"?>
-<b:Sources xmlns:b="http://schemas.openxmlformats.org/officeDocument/2006/bibliography" xmlns="http://schemas.openxmlformats.org/officeDocument/2006/bibliography" SelectedStyle="/APASixthEditionOfficeOnline.xsl" StyleName="APA" Version="6"/>
+<file path=customXml/itemProps1.xml><?xml version="1.0" encoding="utf-8"?>
+<ds:datastoreItem xmlns:ds="http://schemas.openxmlformats.org/officeDocument/2006/customXml" ds:itemID="{A9D28A00-7FED-E442-8E7A-36592DB2F4CB}">
+  <ds:schemaRefs>
+    <ds:schemaRef ds:uri="http://schemas.openxmlformats.org/officeDocument/2006/bibliography"/>
+  </ds:schemaRefs>
+</ds:datastoreItem>
 </file>
 
-<file path=customXml/itemProps1.xml><?xml version="1.0" encoding="utf-8"?>
+<file path=customXml/itemProps2.xml><?xml version="1.0" encoding="utf-8"?>
 <ds:datastoreItem xmlns:ds="http://schemas.openxmlformats.org/officeDocument/2006/customXml" ds:itemID="{11111111-1234-1234-1234-123412341234}">
   <ds:schemaRefs>
     <ds:schemaRef ds:uri="http://customooxmlschemas.google.com/"/>
     <ds:schemaRef ds:uri="http://schemas.openxmlformats.org/officeDocument/2006/relationships"/>
   </ds:schemaRefs>
 </ds:datastoreItem>
-</file>
-
-<file path=customXml/itemProps2.xml><?xml version="1.0" encoding="utf-8"?>
-<ds:datastoreItem xmlns:ds="http://schemas.openxmlformats.org/officeDocument/2006/customXml" ds:itemID="{A9D28A00-7FED-E442-8E7A-36592DB2F4CB}">
-  <ds:schemaRefs>
-    <ds:schemaRef ds:uri="http://schemas.openxmlformats.org/officeDocument/2006/bibliography"/>
-  </ds:schemaRefs>
-</ds:datastoreItem>
 </file>
</xml_diff>